<commit_message>
Descripción de las modificaciones realizadas en FD01-EPIS-Informe de Factibilidad.docx
</commit_message>
<xml_diff>
--- a/FD01-EPIS-Informe de Factibilidad.docx
+++ b/FD01-EPIS-Informe de Factibilidad.docx
@@ -1,6 +1,6 @@
 
 <file path=word/document.xml><?xml version="1.0" encoding="utf-8"?>
-<w:document xmlns:wpc="http://schemas.microsoft.com/office/word/2010/wordprocessingCanvas" xmlns:cx="http://schemas.microsoft.com/office/drawing/2014/chartex" xmlns:cx1="http://schemas.microsoft.com/office/drawing/2015/9/8/chartex" xmlns:cx2="http://schemas.microsoft.com/office/drawing/2015/10/21/chartex" xmlns:cx3="http://schemas.microsoft.com/office/drawing/2016/5/9/chartex" xmlns:cx4="http://schemas.microsoft.com/office/drawing/2016/5/10/chartex" xmlns:cx5="http://schemas.microsoft.com/office/drawing/2016/5/11/chartex" xmlns:cx6="http://schemas.microsoft.com/office/drawing/2016/5/12/chartex" xmlns:cx7="http://schemas.microsoft.com/office/drawing/2016/5/13/chartex" xmlns:cx8="http://schemas.microsoft.com/office/drawing/2016/5/14/chartex" xmlns:mc="http://schemas.openxmlformats.org/markup-compatibility/2006" xmlns:aink="http://schemas.microsoft.com/office/drawing/2016/ink" xmlns:am3d="http://schemas.microsoft.com/office/drawing/2017/model3d" xmlns:o="urn:schemas-microsoft-com:office:office" xmlns:oel="http://schemas.microsoft.com/office/2019/extlst" xmlns:r="http://schemas.openxmlformats.org/officeDocument/2006/relationships" xmlns:m="http://schemas.openxmlformats.org/officeDocument/2006/math" xmlns:v="urn:schemas-microsoft-com:vml" xmlns:wp14="http://schemas.microsoft.com/office/word/2010/wordprocessingDrawing" xmlns:wp="http://schemas.openxmlformats.org/drawingml/2006/wordprocessingDrawing" xmlns:w10="urn:schemas-microsoft-com:office:word" xmlns:w="http://schemas.openxmlformats.org/wordprocessingml/2006/main" xmlns:w14="http://schemas.microsoft.com/office/word/2010/wordml" xmlns:w15="http://schemas.microsoft.com/office/word/2012/wordml" xmlns:w16cex="http://schemas.microsoft.com/office/word/2018/wordml/cex" xmlns:w16cid="http://schemas.microsoft.com/office/word/2016/wordml/cid" xmlns:w16="http://schemas.microsoft.com/office/word/2018/wordml" xmlns:w16du="http://schemas.microsoft.com/office/word/2023/wordml/word16du" xmlns:w16sdtdh="http://schemas.microsoft.com/office/word/2020/wordml/sdtdatahash" xmlns:w16se="http://schemas.microsoft.com/office/word/2015/wordml/symex" xmlns:wpg="http://schemas.microsoft.com/office/word/2010/wordprocessingGroup" xmlns:wpi="http://schemas.microsoft.com/office/word/2010/wordprocessingInk" xmlns:wne="http://schemas.microsoft.com/office/word/2006/wordml" xmlns:wps="http://schemas.microsoft.com/office/word/2010/wordprocessingShape" mc:Ignorable="w14 w15 w16se w16cid w16 w16cex w16sdtdh w16du wp14">
+<w:document xmlns:wpc="http://schemas.microsoft.com/office/word/2010/wordprocessingCanvas" xmlns:cx="http://schemas.microsoft.com/office/drawing/2014/chartex" xmlns:cx1="http://schemas.microsoft.com/office/drawing/2015/9/8/chartex" xmlns:cx2="http://schemas.microsoft.com/office/drawing/2015/10/21/chartex" xmlns:cx3="http://schemas.microsoft.com/office/drawing/2016/5/9/chartex" xmlns:cx4="http://schemas.microsoft.com/office/drawing/2016/5/10/chartex" xmlns:cx5="http://schemas.microsoft.com/office/drawing/2016/5/11/chartex" xmlns:cx6="http://schemas.microsoft.com/office/drawing/2016/5/12/chartex" xmlns:cx7="http://schemas.microsoft.com/office/drawing/2016/5/13/chartex" xmlns:cx8="http://schemas.microsoft.com/office/drawing/2016/5/14/chartex" xmlns:mc="http://schemas.openxmlformats.org/markup-compatibility/2006" xmlns:aink="http://schemas.microsoft.com/office/drawing/2016/ink" xmlns:am3d="http://schemas.microsoft.com/office/drawing/2017/model3d" xmlns:o="urn:schemas-microsoft-com:office:office" xmlns:oel="http://schemas.microsoft.com/office/2019/extlst" xmlns:r="http://schemas.openxmlformats.org/officeDocument/2006/relationships" xmlns:m="http://schemas.openxmlformats.org/officeDocument/2006/math" xmlns:v="urn:schemas-microsoft-com:vml" xmlns:wp14="http://schemas.microsoft.com/office/word/2010/wordprocessingDrawing" xmlns:wp="http://schemas.openxmlformats.org/drawingml/2006/wordprocessingDrawing" xmlns:w10="urn:schemas-microsoft-com:office:word" xmlns:w="http://schemas.openxmlformats.org/wordprocessingml/2006/main" xmlns:w14="http://schemas.microsoft.com/office/word/2010/wordml" xmlns:w15="http://schemas.microsoft.com/office/word/2012/wordml" xmlns:w16cex="http://schemas.microsoft.com/office/word/2018/wordml/cex" xmlns:w16cid="http://schemas.microsoft.com/office/word/2016/wordml/cid" xmlns:w16="http://schemas.microsoft.com/office/word/2018/wordml" xmlns:w16sdtdh="http://schemas.microsoft.com/office/word/2020/wordml/sdtdatahash" xmlns:w16se="http://schemas.microsoft.com/office/word/2015/wordml/symex" xmlns:wpg="http://schemas.microsoft.com/office/word/2010/wordprocessingGroup" xmlns:wpi="http://schemas.microsoft.com/office/word/2010/wordprocessingInk" xmlns:wne="http://schemas.microsoft.com/office/word/2006/wordml" xmlns:wps="http://schemas.microsoft.com/office/word/2010/wordprocessingShape" mc:Ignorable="w14 w15 w16se w16cid w16 w16cex w16sdtdh wp14">
   <w:body>
     <w:p>
       <w:pPr>
@@ -617,18 +617,7 @@
           <w:szCs w:val="28"/>
           <w:lang w:eastAsia="es-PE"/>
         </w:rPr>
-        <w:t>202006876</w:t>
-      </w:r>
-      <w:r>
-        <w:rPr>
-          <w:rFonts w:ascii="Arial" w:eastAsia="Times New Roman" w:hAnsi="Arial" w:cs="Arial"/>
-          <w:b/>
-          <w:i/>
-          <w:sz w:val="28"/>
-          <w:szCs w:val="28"/>
-          <w:lang w:eastAsia="es-PE"/>
-        </w:rPr>
-        <w:t>3</w:t>
+        <w:t>2020068763</w:t>
       </w:r>
       <w:r>
         <w:rPr>
@@ -1079,98 +1068,44 @@
           <w:color w:val="000000" w:themeColor="text1"/>
           <w:lang w:val="es-PE"/>
         </w:rPr>
-        <w:t xml:space="preserve"> de </w:t>
-      </w:r>
+        <w:t xml:space="preserve"> </w:t>
+      </w:r>
+      <w:proofErr w:type="gramStart"/>
       <w:r>
         <w:rPr>
           <w:rFonts w:ascii="Times New Roman" w:hAnsi="Times New Roman"/>
           <w:color w:val="000000" w:themeColor="text1"/>
           <w:lang w:val="es-PE"/>
         </w:rPr>
+        <w:t xml:space="preserve">de </w:t>
+      </w:r>
+      <w:r>
+        <w:rPr>
+          <w:rFonts w:ascii="Times New Roman" w:hAnsi="Times New Roman"/>
+          <w:color w:val="000000" w:themeColor="text1"/>
+          <w:lang w:val="es-PE"/>
+        </w:rPr>
         <w:t xml:space="preserve"> </w:t>
       </w:r>
-      <w:proofErr w:type="spellStart"/>
       <w:r>
         <w:rPr>
           <w:rFonts w:cs="Arial"/>
           <w:color w:val="000000"/>
           <w:szCs w:val="36"/>
+          <w:lang w:val="es-PE"/>
         </w:rPr>
         <w:t>Impacto</w:t>
       </w:r>
-      <w:proofErr w:type="spellEnd"/>
+      <w:proofErr w:type="gramEnd"/>
       <w:r>
         <w:rPr>
           <w:rFonts w:cs="Arial"/>
           <w:color w:val="000000"/>
           <w:szCs w:val="36"/>
-        </w:rPr>
-        <w:t xml:space="preserve"> de la </w:t>
-      </w:r>
-      <w:proofErr w:type="spellStart"/>
-      <w:r>
-        <w:rPr>
-          <w:rFonts w:cs="Arial"/>
-          <w:color w:val="000000"/>
-          <w:szCs w:val="36"/>
-        </w:rPr>
-        <w:t>Actividad</w:t>
-      </w:r>
-      <w:proofErr w:type="spellEnd"/>
-      <w:r>
-        <w:rPr>
-          <w:rFonts w:cs="Arial"/>
-          <w:color w:val="000000"/>
-          <w:szCs w:val="36"/>
-        </w:rPr>
-        <w:t xml:space="preserve"> </w:t>
-      </w:r>
-      <w:proofErr w:type="spellStart"/>
-      <w:r>
-        <w:rPr>
-          <w:rFonts w:cs="Arial"/>
-          <w:color w:val="000000"/>
-          <w:szCs w:val="36"/>
-        </w:rPr>
-        <w:t>Física</w:t>
-      </w:r>
-      <w:proofErr w:type="spellEnd"/>
-      <w:r>
-        <w:rPr>
-          <w:rFonts w:cs="Arial"/>
-          <w:color w:val="000000"/>
-          <w:szCs w:val="36"/>
-        </w:rPr>
-        <w:t xml:space="preserve"> </w:t>
-      </w:r>
-      <w:proofErr w:type="spellStart"/>
-      <w:r>
-        <w:rPr>
-          <w:rFonts w:cs="Arial"/>
-          <w:color w:val="000000"/>
-          <w:szCs w:val="36"/>
-        </w:rPr>
-        <w:t>en</w:t>
-      </w:r>
-      <w:proofErr w:type="spellEnd"/>
-      <w:r>
-        <w:rPr>
-          <w:rFonts w:cs="Arial"/>
-          <w:color w:val="000000"/>
-          <w:szCs w:val="36"/>
-        </w:rPr>
-        <w:t xml:space="preserve"> la Salud </w:t>
-      </w:r>
-      <w:proofErr w:type="spellStart"/>
-      <w:r>
-        <w:rPr>
-          <w:rFonts w:cs="Arial"/>
-          <w:color w:val="000000"/>
-          <w:szCs w:val="36"/>
-        </w:rPr>
-        <w:t>Estudiantil</w:t>
-      </w:r>
-      <w:proofErr w:type="spellEnd"/>
+          <w:lang w:val="es-PE"/>
+        </w:rPr>
+        <w:t xml:space="preserve"> de la Actividad Física en la Salud Estudiantil</w:t>
+      </w:r>
     </w:p>
     <w:p>
       <w:pPr>
@@ -4116,7 +4051,27 @@
           <w:szCs w:val="24"/>
           <w:lang w:val="es-MX"/>
         </w:rPr>
-        <w:t>, se analizara lo que existe y es alcanzable, se evaluara que tecnología se puede utilizar en el proyecto</w:t>
+        <w:t xml:space="preserve">, se </w:t>
+      </w:r>
+      <w:proofErr w:type="gramStart"/>
+      <w:r>
+        <w:rPr>
+          <w:i/>
+          <w:sz w:val="24"/>
+          <w:szCs w:val="24"/>
+          <w:lang w:val="es-MX"/>
+        </w:rPr>
+        <w:t>analizara</w:t>
+      </w:r>
+      <w:proofErr w:type="gramEnd"/>
+      <w:r>
+        <w:rPr>
+          <w:i/>
+          <w:sz w:val="24"/>
+          <w:szCs w:val="24"/>
+          <w:lang w:val="es-MX"/>
+        </w:rPr>
+        <w:t xml:space="preserve"> lo que existe y es alcanzable, se evaluara que tecnología se puede utilizar en el proyecto</w:t>
       </w:r>
       <w:r>
         <w:rPr>
@@ -4674,71 +4629,1544 @@
     </w:p>
     <w:p>
       <w:pPr>
-        <w:pStyle w:val="Prrafodelista"/>
-        <w:ind w:left="360"/>
-        <w:jc w:val="both"/>
-        <w:rPr>
-          <w:i/>
-          <w:sz w:val="24"/>
-          <w:szCs w:val="24"/>
-        </w:rPr>
-      </w:pPr>
-      <w:r>
-        <w:rPr>
-          <w:i/>
-          <w:sz w:val="24"/>
-          <w:szCs w:val="24"/>
-        </w:rPr>
-        <w:t>{</w:t>
-      </w:r>
-      <w:r>
-        <w:rPr>
-          <w:i/>
-          <w:sz w:val="24"/>
-          <w:szCs w:val="24"/>
-        </w:rPr>
-        <w:t>Los costos generales son todos los gastos realizados en accesorios y material de oficina y de uso diario, necesarios para los procesos, tales como, papeles, plumas, cartuchos de impresora, marcadores,</w:t>
-      </w:r>
-      <w:r>
-        <w:rPr>
-          <w:i/>
-          <w:sz w:val="24"/>
-          <w:szCs w:val="24"/>
-        </w:rPr>
-        <w:t xml:space="preserve"> computadora</w:t>
-      </w:r>
-      <w:r>
-        <w:rPr>
-          <w:i/>
-          <w:sz w:val="24"/>
-          <w:szCs w:val="24"/>
-        </w:rPr>
-        <w:t xml:space="preserve"> etc. </w:t>
-      </w:r>
-      <w:r>
-        <w:rPr>
-          <w:i/>
-          <w:sz w:val="24"/>
-          <w:szCs w:val="24"/>
-        </w:rPr>
-        <w:t>Colocar tabla de costos</w:t>
-      </w:r>
-      <w:r>
-        <w:rPr>
-          <w:i/>
-          <w:sz w:val="24"/>
-          <w:szCs w:val="24"/>
-        </w:rPr>
-        <w:t>.</w:t>
-      </w:r>
-      <w:r>
-        <w:rPr>
-          <w:i/>
-          <w:sz w:val="24"/>
-          <w:szCs w:val="24"/>
-        </w:rPr>
-        <w:t>}</w:t>
-      </w:r>
+        <w:spacing w:line="240" w:lineRule="auto"/>
+        <w:ind w:left="1080"/>
+        <w:jc w:val="both"/>
+        <w:rPr>
+          <w:rFonts w:ascii="Times New Roman" w:eastAsia="Times New Roman" w:hAnsi="Times New Roman" w:cs="Times New Roman"/>
+          <w:sz w:val="24"/>
+          <w:szCs w:val="24"/>
+          <w:lang w:eastAsia="es-PE"/>
+        </w:rPr>
+      </w:pPr>
+      <w:r>
+        <w:rPr>
+          <w:rFonts w:ascii="Arial" w:eastAsia="Times New Roman" w:hAnsi="Arial" w:cs="Arial"/>
+          <w:color w:val="000000"/>
+          <w:sz w:val="24"/>
+          <w:szCs w:val="24"/>
+          <w:lang w:eastAsia="es-PE"/>
+        </w:rPr>
+        <w:t>En la factibilidad económica se considera el siguiente plan a ser analizado:</w:t>
+      </w:r>
+    </w:p>
+    <w:p>
+      <w:pPr>
+        <w:numPr>
+          <w:ilvl w:val="0"/>
+          <w:numId w:val="5"/>
+        </w:numPr>
+        <w:spacing w:line="240" w:lineRule="auto"/>
+        <w:ind w:left="1440"/>
+        <w:jc w:val="both"/>
+        <w:textAlignment w:val="baseline"/>
+        <w:rPr>
+          <w:rFonts w:ascii="Arial" w:eastAsia="Times New Roman" w:hAnsi="Arial" w:cs="Arial"/>
+          <w:color w:val="000000"/>
+          <w:sz w:val="24"/>
+          <w:szCs w:val="24"/>
+          <w:lang w:eastAsia="es-PE"/>
+        </w:rPr>
+      </w:pPr>
+      <w:r>
+        <w:rPr>
+          <w:rFonts w:ascii="Arial" w:eastAsia="Times New Roman" w:hAnsi="Arial" w:cs="Arial"/>
+          <w:color w:val="000000"/>
+          <w:sz w:val="24"/>
+          <w:szCs w:val="24"/>
+          <w:lang w:eastAsia="es-PE"/>
+        </w:rPr>
+        <w:t xml:space="preserve">Consultando el portal web </w:t>
+      </w:r>
+      <w:proofErr w:type="spellStart"/>
+      <w:r>
+        <w:rPr>
+          <w:rFonts w:ascii="Arial" w:eastAsia="Times New Roman" w:hAnsi="Arial" w:cs="Arial"/>
+          <w:color w:val="000000"/>
+          <w:sz w:val="24"/>
+          <w:szCs w:val="24"/>
+          <w:lang w:eastAsia="es-PE"/>
+        </w:rPr>
+        <w:t>Indeed</w:t>
+      </w:r>
+      <w:proofErr w:type="spellEnd"/>
+      <w:r>
+        <w:rPr>
+          <w:rFonts w:ascii="Arial" w:eastAsia="Times New Roman" w:hAnsi="Arial" w:cs="Arial"/>
+          <w:color w:val="000000"/>
+          <w:sz w:val="24"/>
+          <w:szCs w:val="24"/>
+          <w:lang w:eastAsia="es-PE"/>
+        </w:rPr>
+        <w:t xml:space="preserve"> que el sueldo promedio de un profesional en el área de sistemas es de S/ 2,800 por mes en Perú. </w:t>
+      </w:r>
+    </w:p>
+    <w:tbl>
+      <w:tblPr>
+        <w:tblW w:w="0" w:type="auto"/>
+        <w:tblCellMar>
+          <w:top w:w="15" w:type="dxa"/>
+          <w:left w:w="15" w:type="dxa"/>
+          <w:bottom w:w="15" w:type="dxa"/>
+          <w:right w:w="15" w:type="dxa"/>
+        </w:tblCellMar>
+        <w:tblLook w:val="04A0" w:firstRow="1" w:lastRow="0" w:firstColumn="1" w:lastColumn="0" w:noHBand="0" w:noVBand="1"/>
+      </w:tblPr>
+      <w:tblGrid>
+        <w:gridCol w:w="3535"/>
+        <w:gridCol w:w="1227"/>
+        <w:gridCol w:w="1361"/>
+        <w:gridCol w:w="1507"/>
+      </w:tblGrid>
+      <w:tr>
+        <w:tc>
+          <w:tcPr>
+            <w:tcW w:w="0" w:type="auto"/>
+            <w:tcBorders>
+              <w:top w:val="single" w:sz="8" w:space="0" w:color="000000"/>
+              <w:left w:val="single" w:sz="8" w:space="0" w:color="000000"/>
+              <w:bottom w:val="single" w:sz="8" w:space="0" w:color="000000"/>
+              <w:right w:val="single" w:sz="8" w:space="0" w:color="000000"/>
+            </w:tcBorders>
+            <w:shd w:val="clear" w:color="auto" w:fill="FFFF00"/>
+            <w:tcMar>
+              <w:top w:w="100" w:type="dxa"/>
+              <w:left w:w="100" w:type="dxa"/>
+              <w:bottom w:w="100" w:type="dxa"/>
+              <w:right w:w="100" w:type="dxa"/>
+            </w:tcMar>
+            <w:hideMark/>
+          </w:tcPr>
+          <w:p>
+            <w:pPr>
+              <w:spacing w:after="0" w:line="240" w:lineRule="auto"/>
+              <w:rPr>
+                <w:rFonts w:ascii="Times New Roman" w:eastAsia="Times New Roman" w:hAnsi="Times New Roman" w:cs="Times New Roman"/>
+                <w:sz w:val="24"/>
+                <w:szCs w:val="24"/>
+                <w:lang w:eastAsia="es-PE"/>
+              </w:rPr>
+            </w:pPr>
+            <w:r>
+              <w:rPr>
+                <w:rFonts w:ascii="Arial" w:eastAsia="Times New Roman" w:hAnsi="Arial" w:cs="Arial"/>
+                <w:b/>
+                <w:bCs/>
+                <w:color w:val="000000"/>
+                <w:sz w:val="24"/>
+                <w:szCs w:val="24"/>
+                <w:lang w:eastAsia="es-PE"/>
+              </w:rPr>
+              <w:t>Personal Requerido</w:t>
+            </w:r>
+          </w:p>
+        </w:tc>
+        <w:tc>
+          <w:tcPr>
+            <w:tcW w:w="0" w:type="auto"/>
+            <w:tcBorders>
+              <w:top w:val="single" w:sz="8" w:space="0" w:color="000000"/>
+              <w:left w:val="single" w:sz="8" w:space="0" w:color="000000"/>
+              <w:bottom w:val="single" w:sz="8" w:space="0" w:color="000000"/>
+              <w:right w:val="single" w:sz="8" w:space="0" w:color="000000"/>
+            </w:tcBorders>
+            <w:shd w:val="clear" w:color="auto" w:fill="FFFF00"/>
+            <w:tcMar>
+              <w:top w:w="100" w:type="dxa"/>
+              <w:left w:w="100" w:type="dxa"/>
+              <w:bottom w:w="100" w:type="dxa"/>
+              <w:right w:w="100" w:type="dxa"/>
+            </w:tcMar>
+            <w:hideMark/>
+          </w:tcPr>
+          <w:p>
+            <w:pPr>
+              <w:spacing w:after="0" w:line="240" w:lineRule="auto"/>
+              <w:rPr>
+                <w:rFonts w:ascii="Times New Roman" w:eastAsia="Times New Roman" w:hAnsi="Times New Roman" w:cs="Times New Roman"/>
+                <w:sz w:val="24"/>
+                <w:szCs w:val="24"/>
+                <w:lang w:eastAsia="es-PE"/>
+              </w:rPr>
+            </w:pPr>
+            <w:r>
+              <w:rPr>
+                <w:rFonts w:ascii="Arial" w:eastAsia="Times New Roman" w:hAnsi="Arial" w:cs="Arial"/>
+                <w:b/>
+                <w:bCs/>
+                <w:color w:val="000000"/>
+                <w:sz w:val="24"/>
+                <w:szCs w:val="24"/>
+                <w:lang w:eastAsia="es-PE"/>
+              </w:rPr>
+              <w:t>Cantidad</w:t>
+            </w:r>
+          </w:p>
+        </w:tc>
+        <w:tc>
+          <w:tcPr>
+            <w:tcW w:w="0" w:type="auto"/>
+            <w:tcBorders>
+              <w:top w:val="single" w:sz="8" w:space="0" w:color="000000"/>
+              <w:left w:val="single" w:sz="8" w:space="0" w:color="000000"/>
+              <w:bottom w:val="single" w:sz="8" w:space="0" w:color="000000"/>
+              <w:right w:val="single" w:sz="8" w:space="0" w:color="000000"/>
+            </w:tcBorders>
+            <w:shd w:val="clear" w:color="auto" w:fill="FFFF00"/>
+            <w:tcMar>
+              <w:top w:w="100" w:type="dxa"/>
+              <w:left w:w="100" w:type="dxa"/>
+              <w:bottom w:w="100" w:type="dxa"/>
+              <w:right w:w="100" w:type="dxa"/>
+            </w:tcMar>
+            <w:hideMark/>
+          </w:tcPr>
+          <w:p>
+            <w:pPr>
+              <w:spacing w:after="0" w:line="240" w:lineRule="auto"/>
+              <w:rPr>
+                <w:rFonts w:ascii="Times New Roman" w:eastAsia="Times New Roman" w:hAnsi="Times New Roman" w:cs="Times New Roman"/>
+                <w:sz w:val="24"/>
+                <w:szCs w:val="24"/>
+                <w:lang w:eastAsia="es-PE"/>
+              </w:rPr>
+            </w:pPr>
+          </w:p>
+        </w:tc>
+        <w:tc>
+          <w:tcPr>
+            <w:tcW w:w="0" w:type="auto"/>
+            <w:tcBorders>
+              <w:top w:val="single" w:sz="8" w:space="0" w:color="000000"/>
+              <w:left w:val="single" w:sz="8" w:space="0" w:color="000000"/>
+              <w:bottom w:val="single" w:sz="8" w:space="0" w:color="000000"/>
+              <w:right w:val="single" w:sz="8" w:space="0" w:color="000000"/>
+            </w:tcBorders>
+            <w:shd w:val="clear" w:color="auto" w:fill="FFFF00"/>
+            <w:tcMar>
+              <w:top w:w="100" w:type="dxa"/>
+              <w:left w:w="100" w:type="dxa"/>
+              <w:bottom w:w="100" w:type="dxa"/>
+              <w:right w:w="100" w:type="dxa"/>
+            </w:tcMar>
+            <w:hideMark/>
+          </w:tcPr>
+          <w:p>
+            <w:pPr>
+              <w:spacing w:after="0" w:line="240" w:lineRule="auto"/>
+              <w:rPr>
+                <w:rFonts w:ascii="Times New Roman" w:eastAsia="Times New Roman" w:hAnsi="Times New Roman" w:cs="Times New Roman"/>
+                <w:sz w:val="24"/>
+                <w:szCs w:val="24"/>
+                <w:lang w:eastAsia="es-PE"/>
+              </w:rPr>
+            </w:pPr>
+            <w:proofErr w:type="gramStart"/>
+            <w:r>
+              <w:rPr>
+                <w:rFonts w:ascii="Arial" w:eastAsia="Times New Roman" w:hAnsi="Arial" w:cs="Arial"/>
+                <w:b/>
+                <w:bCs/>
+                <w:color w:val="000000"/>
+                <w:sz w:val="24"/>
+                <w:szCs w:val="24"/>
+                <w:lang w:eastAsia="es-PE"/>
+              </w:rPr>
+              <w:t>Total</w:t>
+            </w:r>
+            <w:proofErr w:type="gramEnd"/>
+            <w:r>
+              <w:rPr>
+                <w:rFonts w:ascii="Arial" w:eastAsia="Times New Roman" w:hAnsi="Arial" w:cs="Arial"/>
+                <w:b/>
+                <w:bCs/>
+                <w:color w:val="000000"/>
+                <w:sz w:val="24"/>
+                <w:szCs w:val="24"/>
+                <w:lang w:eastAsia="es-PE"/>
+              </w:rPr>
+              <w:t xml:space="preserve"> x Mes</w:t>
+            </w:r>
+          </w:p>
+        </w:tc>
+      </w:tr>
+      <w:tr>
+        <w:tc>
+          <w:tcPr>
+            <w:tcW w:w="0" w:type="auto"/>
+            <w:tcBorders>
+              <w:top w:val="single" w:sz="8" w:space="0" w:color="000000"/>
+              <w:left w:val="single" w:sz="8" w:space="0" w:color="000000"/>
+              <w:bottom w:val="single" w:sz="8" w:space="0" w:color="000000"/>
+              <w:right w:val="single" w:sz="8" w:space="0" w:color="000000"/>
+            </w:tcBorders>
+            <w:tcMar>
+              <w:top w:w="100" w:type="dxa"/>
+              <w:left w:w="100" w:type="dxa"/>
+              <w:bottom w:w="100" w:type="dxa"/>
+              <w:right w:w="100" w:type="dxa"/>
+            </w:tcMar>
+            <w:hideMark/>
+          </w:tcPr>
+          <w:p>
+            <w:pPr>
+              <w:spacing w:after="0" w:line="240" w:lineRule="auto"/>
+              <w:rPr>
+                <w:rFonts w:ascii="Times New Roman" w:eastAsia="Times New Roman" w:hAnsi="Times New Roman" w:cs="Times New Roman"/>
+                <w:sz w:val="24"/>
+                <w:szCs w:val="24"/>
+                <w:lang w:eastAsia="es-PE"/>
+              </w:rPr>
+            </w:pPr>
+            <w:r>
+              <w:rPr>
+                <w:rFonts w:ascii="Arial" w:eastAsia="Times New Roman" w:hAnsi="Arial" w:cs="Arial"/>
+                <w:color w:val="000000"/>
+                <w:sz w:val="24"/>
+                <w:szCs w:val="24"/>
+                <w:lang w:eastAsia="es-PE"/>
+              </w:rPr>
+              <w:t>Ingeniero de Sistemas  </w:t>
+            </w:r>
+          </w:p>
+        </w:tc>
+        <w:tc>
+          <w:tcPr>
+            <w:tcW w:w="0" w:type="auto"/>
+            <w:tcBorders>
+              <w:top w:val="single" w:sz="8" w:space="0" w:color="000000"/>
+              <w:left w:val="single" w:sz="8" w:space="0" w:color="000000"/>
+              <w:bottom w:val="single" w:sz="8" w:space="0" w:color="000000"/>
+              <w:right w:val="single" w:sz="8" w:space="0" w:color="000000"/>
+            </w:tcBorders>
+            <w:tcMar>
+              <w:top w:w="100" w:type="dxa"/>
+              <w:left w:w="100" w:type="dxa"/>
+              <w:bottom w:w="100" w:type="dxa"/>
+              <w:right w:w="100" w:type="dxa"/>
+            </w:tcMar>
+            <w:hideMark/>
+          </w:tcPr>
+          <w:p>
+            <w:pPr>
+              <w:spacing w:after="0" w:line="240" w:lineRule="auto"/>
+              <w:rPr>
+                <w:rFonts w:ascii="Times New Roman" w:eastAsia="Times New Roman" w:hAnsi="Times New Roman" w:cs="Times New Roman"/>
+                <w:sz w:val="24"/>
+                <w:szCs w:val="24"/>
+                <w:lang w:eastAsia="es-PE"/>
+              </w:rPr>
+            </w:pPr>
+            <w:r>
+              <w:rPr>
+                <w:rFonts w:ascii="Arial" w:eastAsia="Times New Roman" w:hAnsi="Arial" w:cs="Arial"/>
+                <w:color w:val="000000"/>
+                <w:sz w:val="24"/>
+                <w:szCs w:val="24"/>
+                <w:lang w:eastAsia="es-PE"/>
+              </w:rPr>
+              <w:t>2</w:t>
+            </w:r>
+          </w:p>
+        </w:tc>
+        <w:tc>
+          <w:tcPr>
+            <w:tcW w:w="0" w:type="auto"/>
+            <w:tcBorders>
+              <w:top w:val="single" w:sz="8" w:space="0" w:color="000000"/>
+              <w:left w:val="single" w:sz="8" w:space="0" w:color="000000"/>
+              <w:bottom w:val="single" w:sz="8" w:space="0" w:color="000000"/>
+              <w:right w:val="single" w:sz="8" w:space="0" w:color="000000"/>
+            </w:tcBorders>
+            <w:tcMar>
+              <w:top w:w="100" w:type="dxa"/>
+              <w:left w:w="100" w:type="dxa"/>
+              <w:bottom w:w="100" w:type="dxa"/>
+              <w:right w:w="100" w:type="dxa"/>
+            </w:tcMar>
+            <w:hideMark/>
+          </w:tcPr>
+          <w:p>
+            <w:pPr>
+              <w:spacing w:after="0" w:line="240" w:lineRule="auto"/>
+              <w:rPr>
+                <w:rFonts w:ascii="Times New Roman" w:eastAsia="Times New Roman" w:hAnsi="Times New Roman" w:cs="Times New Roman"/>
+                <w:sz w:val="24"/>
+                <w:szCs w:val="24"/>
+                <w:lang w:eastAsia="es-PE"/>
+              </w:rPr>
+            </w:pPr>
+            <w:r>
+              <w:rPr>
+                <w:rFonts w:ascii="Arial" w:eastAsia="Times New Roman" w:hAnsi="Arial" w:cs="Arial"/>
+                <w:color w:val="000000"/>
+                <w:sz w:val="24"/>
+                <w:szCs w:val="24"/>
+                <w:lang w:eastAsia="es-PE"/>
+              </w:rPr>
+              <w:t>S/2,000.00</w:t>
+            </w:r>
+          </w:p>
+        </w:tc>
+        <w:tc>
+          <w:tcPr>
+            <w:tcW w:w="0" w:type="auto"/>
+            <w:tcBorders>
+              <w:top w:val="single" w:sz="8" w:space="0" w:color="000000"/>
+              <w:left w:val="single" w:sz="8" w:space="0" w:color="000000"/>
+              <w:bottom w:val="single" w:sz="8" w:space="0" w:color="000000"/>
+              <w:right w:val="single" w:sz="8" w:space="0" w:color="000000"/>
+            </w:tcBorders>
+            <w:tcMar>
+              <w:top w:w="100" w:type="dxa"/>
+              <w:left w:w="100" w:type="dxa"/>
+              <w:bottom w:w="100" w:type="dxa"/>
+              <w:right w:w="100" w:type="dxa"/>
+            </w:tcMar>
+            <w:hideMark/>
+          </w:tcPr>
+          <w:p>
+            <w:pPr>
+              <w:spacing w:after="0" w:line="240" w:lineRule="auto"/>
+              <w:rPr>
+                <w:rFonts w:ascii="Times New Roman" w:eastAsia="Times New Roman" w:hAnsi="Times New Roman" w:cs="Times New Roman"/>
+                <w:sz w:val="24"/>
+                <w:szCs w:val="24"/>
+                <w:lang w:eastAsia="es-PE"/>
+              </w:rPr>
+            </w:pPr>
+            <w:r>
+              <w:rPr>
+                <w:rFonts w:ascii="Arial" w:eastAsia="Times New Roman" w:hAnsi="Arial" w:cs="Arial"/>
+                <w:color w:val="000000"/>
+                <w:sz w:val="24"/>
+                <w:szCs w:val="24"/>
+                <w:lang w:eastAsia="es-PE"/>
+              </w:rPr>
+              <w:t>S/4,000.00</w:t>
+            </w:r>
+          </w:p>
+        </w:tc>
+      </w:tr>
+      <w:tr>
+        <w:tc>
+          <w:tcPr>
+            <w:tcW w:w="0" w:type="auto"/>
+            <w:tcBorders>
+              <w:top w:val="single" w:sz="8" w:space="0" w:color="000000"/>
+              <w:left w:val="single" w:sz="8" w:space="0" w:color="000000"/>
+              <w:bottom w:val="single" w:sz="8" w:space="0" w:color="000000"/>
+              <w:right w:val="single" w:sz="8" w:space="0" w:color="000000"/>
+            </w:tcBorders>
+            <w:tcMar>
+              <w:top w:w="100" w:type="dxa"/>
+              <w:left w:w="100" w:type="dxa"/>
+              <w:bottom w:w="100" w:type="dxa"/>
+              <w:right w:w="100" w:type="dxa"/>
+            </w:tcMar>
+            <w:hideMark/>
+          </w:tcPr>
+          <w:p>
+            <w:pPr>
+              <w:spacing w:after="0" w:line="240" w:lineRule="auto"/>
+              <w:rPr>
+                <w:rFonts w:ascii="Times New Roman" w:eastAsia="Times New Roman" w:hAnsi="Times New Roman" w:cs="Times New Roman"/>
+                <w:sz w:val="24"/>
+                <w:szCs w:val="24"/>
+                <w:lang w:eastAsia="es-PE"/>
+              </w:rPr>
+            </w:pPr>
+            <w:r>
+              <w:rPr>
+                <w:rFonts w:ascii="Arial" w:eastAsia="Times New Roman" w:hAnsi="Arial" w:cs="Arial"/>
+                <w:color w:val="000000"/>
+                <w:sz w:val="24"/>
+                <w:szCs w:val="24"/>
+                <w:lang w:eastAsia="es-PE"/>
+              </w:rPr>
+              <w:t>VPS</w:t>
+            </w:r>
+          </w:p>
+        </w:tc>
+        <w:tc>
+          <w:tcPr>
+            <w:tcW w:w="0" w:type="auto"/>
+            <w:tcBorders>
+              <w:top w:val="single" w:sz="8" w:space="0" w:color="000000"/>
+              <w:left w:val="single" w:sz="8" w:space="0" w:color="000000"/>
+              <w:bottom w:val="single" w:sz="8" w:space="0" w:color="000000"/>
+              <w:right w:val="single" w:sz="8" w:space="0" w:color="000000"/>
+            </w:tcBorders>
+            <w:tcMar>
+              <w:top w:w="100" w:type="dxa"/>
+              <w:left w:w="100" w:type="dxa"/>
+              <w:bottom w:w="100" w:type="dxa"/>
+              <w:right w:w="100" w:type="dxa"/>
+            </w:tcMar>
+            <w:hideMark/>
+          </w:tcPr>
+          <w:p>
+            <w:pPr>
+              <w:spacing w:after="0" w:line="240" w:lineRule="auto"/>
+              <w:rPr>
+                <w:rFonts w:ascii="Times New Roman" w:eastAsia="Times New Roman" w:hAnsi="Times New Roman" w:cs="Times New Roman"/>
+                <w:sz w:val="24"/>
+                <w:szCs w:val="24"/>
+                <w:lang w:eastAsia="es-PE"/>
+              </w:rPr>
+            </w:pPr>
+            <w:r>
+              <w:rPr>
+                <w:rFonts w:ascii="Arial" w:eastAsia="Times New Roman" w:hAnsi="Arial" w:cs="Arial"/>
+                <w:color w:val="000000"/>
+                <w:sz w:val="24"/>
+                <w:szCs w:val="24"/>
+                <w:lang w:eastAsia="es-PE"/>
+              </w:rPr>
+              <w:t>1</w:t>
+            </w:r>
+          </w:p>
+        </w:tc>
+        <w:tc>
+          <w:tcPr>
+            <w:tcW w:w="0" w:type="auto"/>
+            <w:tcBorders>
+              <w:top w:val="single" w:sz="8" w:space="0" w:color="000000"/>
+              <w:left w:val="single" w:sz="8" w:space="0" w:color="000000"/>
+              <w:bottom w:val="single" w:sz="8" w:space="0" w:color="000000"/>
+              <w:right w:val="single" w:sz="8" w:space="0" w:color="000000"/>
+            </w:tcBorders>
+            <w:tcMar>
+              <w:top w:w="100" w:type="dxa"/>
+              <w:left w:w="100" w:type="dxa"/>
+              <w:bottom w:w="100" w:type="dxa"/>
+              <w:right w:w="100" w:type="dxa"/>
+            </w:tcMar>
+            <w:hideMark/>
+          </w:tcPr>
+          <w:p>
+            <w:pPr>
+              <w:spacing w:after="0" w:line="240" w:lineRule="auto"/>
+              <w:rPr>
+                <w:rFonts w:ascii="Times New Roman" w:eastAsia="Times New Roman" w:hAnsi="Times New Roman" w:cs="Times New Roman"/>
+                <w:sz w:val="24"/>
+                <w:szCs w:val="24"/>
+                <w:lang w:eastAsia="es-PE"/>
+              </w:rPr>
+            </w:pPr>
+            <w:r>
+              <w:rPr>
+                <w:rFonts w:ascii="Arial" w:eastAsia="Times New Roman" w:hAnsi="Arial" w:cs="Arial"/>
+                <w:color w:val="000000"/>
+                <w:sz w:val="24"/>
+                <w:szCs w:val="24"/>
+                <w:lang w:eastAsia="es-PE"/>
+              </w:rPr>
+              <w:t>-</w:t>
+            </w:r>
+          </w:p>
+        </w:tc>
+        <w:tc>
+          <w:tcPr>
+            <w:tcW w:w="0" w:type="auto"/>
+            <w:tcBorders>
+              <w:top w:val="single" w:sz="8" w:space="0" w:color="000000"/>
+              <w:left w:val="single" w:sz="8" w:space="0" w:color="000000"/>
+              <w:bottom w:val="single" w:sz="8" w:space="0" w:color="000000"/>
+              <w:right w:val="single" w:sz="8" w:space="0" w:color="000000"/>
+            </w:tcBorders>
+            <w:tcMar>
+              <w:top w:w="100" w:type="dxa"/>
+              <w:left w:w="100" w:type="dxa"/>
+              <w:bottom w:w="100" w:type="dxa"/>
+              <w:right w:w="100" w:type="dxa"/>
+            </w:tcMar>
+            <w:hideMark/>
+          </w:tcPr>
+          <w:p>
+            <w:pPr>
+              <w:spacing w:after="0" w:line="240" w:lineRule="auto"/>
+              <w:rPr>
+                <w:rFonts w:ascii="Times New Roman" w:eastAsia="Times New Roman" w:hAnsi="Times New Roman" w:cs="Times New Roman"/>
+                <w:sz w:val="24"/>
+                <w:szCs w:val="24"/>
+                <w:lang w:eastAsia="es-PE"/>
+              </w:rPr>
+            </w:pPr>
+            <w:r>
+              <w:rPr>
+                <w:rFonts w:ascii="Arial" w:eastAsia="Times New Roman" w:hAnsi="Arial" w:cs="Arial"/>
+                <w:color w:val="000000"/>
+                <w:sz w:val="24"/>
+                <w:szCs w:val="24"/>
+                <w:lang w:eastAsia="es-PE"/>
+              </w:rPr>
+              <w:t>S/8.50</w:t>
+            </w:r>
+          </w:p>
+        </w:tc>
+      </w:tr>
+      <w:tr>
+        <w:tc>
+          <w:tcPr>
+            <w:tcW w:w="0" w:type="auto"/>
+            <w:tcBorders>
+              <w:top w:val="single" w:sz="8" w:space="0" w:color="000000"/>
+              <w:left w:val="single" w:sz="8" w:space="0" w:color="000000"/>
+              <w:bottom w:val="single" w:sz="8" w:space="0" w:color="000000"/>
+              <w:right w:val="single" w:sz="8" w:space="0" w:color="000000"/>
+            </w:tcBorders>
+            <w:tcMar>
+              <w:top w:w="100" w:type="dxa"/>
+              <w:left w:w="100" w:type="dxa"/>
+              <w:bottom w:w="100" w:type="dxa"/>
+              <w:right w:w="100" w:type="dxa"/>
+            </w:tcMar>
+            <w:hideMark/>
+          </w:tcPr>
+          <w:p>
+            <w:pPr>
+              <w:spacing w:after="0" w:line="240" w:lineRule="auto"/>
+              <w:rPr>
+                <w:rFonts w:ascii="Times New Roman" w:eastAsia="Times New Roman" w:hAnsi="Times New Roman" w:cs="Times New Roman"/>
+                <w:sz w:val="24"/>
+                <w:szCs w:val="24"/>
+                <w:lang w:eastAsia="es-PE"/>
+              </w:rPr>
+            </w:pPr>
+            <w:r>
+              <w:rPr>
+                <w:rFonts w:ascii="Arial" w:eastAsia="Times New Roman" w:hAnsi="Arial" w:cs="Arial"/>
+                <w:color w:val="000000"/>
+                <w:sz w:val="24"/>
+                <w:szCs w:val="24"/>
+                <w:lang w:eastAsia="es-PE"/>
+              </w:rPr>
+              <w:t>Devaluación de Equipos </w:t>
+            </w:r>
+          </w:p>
+        </w:tc>
+        <w:tc>
+          <w:tcPr>
+            <w:tcW w:w="0" w:type="auto"/>
+            <w:tcBorders>
+              <w:top w:val="single" w:sz="8" w:space="0" w:color="000000"/>
+              <w:left w:val="single" w:sz="8" w:space="0" w:color="000000"/>
+              <w:bottom w:val="single" w:sz="8" w:space="0" w:color="000000"/>
+              <w:right w:val="single" w:sz="8" w:space="0" w:color="000000"/>
+            </w:tcBorders>
+            <w:tcMar>
+              <w:top w:w="100" w:type="dxa"/>
+              <w:left w:w="100" w:type="dxa"/>
+              <w:bottom w:w="100" w:type="dxa"/>
+              <w:right w:w="100" w:type="dxa"/>
+            </w:tcMar>
+            <w:hideMark/>
+          </w:tcPr>
+          <w:p>
+            <w:pPr>
+              <w:spacing w:after="0" w:line="240" w:lineRule="auto"/>
+              <w:rPr>
+                <w:rFonts w:ascii="Times New Roman" w:eastAsia="Times New Roman" w:hAnsi="Times New Roman" w:cs="Times New Roman"/>
+                <w:sz w:val="24"/>
+                <w:szCs w:val="24"/>
+                <w:lang w:eastAsia="es-PE"/>
+              </w:rPr>
+            </w:pPr>
+            <w:r>
+              <w:rPr>
+                <w:rFonts w:ascii="Arial" w:eastAsia="Times New Roman" w:hAnsi="Arial" w:cs="Arial"/>
+                <w:color w:val="000000"/>
+                <w:sz w:val="24"/>
+                <w:szCs w:val="24"/>
+                <w:lang w:eastAsia="es-PE"/>
+              </w:rPr>
+              <w:t>4</w:t>
+            </w:r>
+          </w:p>
+        </w:tc>
+        <w:tc>
+          <w:tcPr>
+            <w:tcW w:w="0" w:type="auto"/>
+            <w:tcBorders>
+              <w:top w:val="single" w:sz="8" w:space="0" w:color="000000"/>
+              <w:left w:val="single" w:sz="8" w:space="0" w:color="000000"/>
+              <w:bottom w:val="single" w:sz="8" w:space="0" w:color="000000"/>
+              <w:right w:val="single" w:sz="8" w:space="0" w:color="000000"/>
+            </w:tcBorders>
+            <w:tcMar>
+              <w:top w:w="100" w:type="dxa"/>
+              <w:left w:w="100" w:type="dxa"/>
+              <w:bottom w:w="100" w:type="dxa"/>
+              <w:right w:w="100" w:type="dxa"/>
+            </w:tcMar>
+            <w:hideMark/>
+          </w:tcPr>
+          <w:p>
+            <w:pPr>
+              <w:spacing w:after="0" w:line="240" w:lineRule="auto"/>
+              <w:rPr>
+                <w:rFonts w:ascii="Times New Roman" w:eastAsia="Times New Roman" w:hAnsi="Times New Roman" w:cs="Times New Roman"/>
+                <w:sz w:val="24"/>
+                <w:szCs w:val="24"/>
+                <w:lang w:eastAsia="es-PE"/>
+              </w:rPr>
+            </w:pPr>
+            <w:r>
+              <w:rPr>
+                <w:rFonts w:ascii="Arial" w:eastAsia="Times New Roman" w:hAnsi="Arial" w:cs="Arial"/>
+                <w:color w:val="000000"/>
+                <w:sz w:val="24"/>
+                <w:szCs w:val="24"/>
+                <w:lang w:eastAsia="es-PE"/>
+              </w:rPr>
+              <w:t>S/33.00</w:t>
+            </w:r>
+          </w:p>
+        </w:tc>
+        <w:tc>
+          <w:tcPr>
+            <w:tcW w:w="0" w:type="auto"/>
+            <w:tcBorders>
+              <w:top w:val="single" w:sz="8" w:space="0" w:color="000000"/>
+              <w:left w:val="single" w:sz="8" w:space="0" w:color="000000"/>
+              <w:bottom w:val="single" w:sz="8" w:space="0" w:color="000000"/>
+              <w:right w:val="single" w:sz="8" w:space="0" w:color="000000"/>
+            </w:tcBorders>
+            <w:tcMar>
+              <w:top w:w="100" w:type="dxa"/>
+              <w:left w:w="100" w:type="dxa"/>
+              <w:bottom w:w="100" w:type="dxa"/>
+              <w:right w:w="100" w:type="dxa"/>
+            </w:tcMar>
+            <w:hideMark/>
+          </w:tcPr>
+          <w:p>
+            <w:pPr>
+              <w:spacing w:after="0" w:line="240" w:lineRule="auto"/>
+              <w:rPr>
+                <w:rFonts w:ascii="Times New Roman" w:eastAsia="Times New Roman" w:hAnsi="Times New Roman" w:cs="Times New Roman"/>
+                <w:sz w:val="24"/>
+                <w:szCs w:val="24"/>
+                <w:lang w:eastAsia="es-PE"/>
+              </w:rPr>
+            </w:pPr>
+            <w:r>
+              <w:rPr>
+                <w:rFonts w:ascii="Arial" w:eastAsia="Times New Roman" w:hAnsi="Arial" w:cs="Arial"/>
+                <w:color w:val="000000"/>
+                <w:sz w:val="24"/>
+                <w:szCs w:val="24"/>
+                <w:lang w:eastAsia="es-PE"/>
+              </w:rPr>
+              <w:t>S/132.00</w:t>
+            </w:r>
+          </w:p>
+        </w:tc>
+      </w:tr>
+      <w:tr>
+        <w:tc>
+          <w:tcPr>
+            <w:tcW w:w="0" w:type="auto"/>
+            <w:tcBorders>
+              <w:top w:val="single" w:sz="8" w:space="0" w:color="000000"/>
+              <w:left w:val="single" w:sz="8" w:space="0" w:color="000000"/>
+              <w:bottom w:val="single" w:sz="8" w:space="0" w:color="000000"/>
+              <w:right w:val="single" w:sz="8" w:space="0" w:color="000000"/>
+            </w:tcBorders>
+            <w:tcMar>
+              <w:top w:w="100" w:type="dxa"/>
+              <w:left w:w="100" w:type="dxa"/>
+              <w:bottom w:w="100" w:type="dxa"/>
+              <w:right w:w="100" w:type="dxa"/>
+            </w:tcMar>
+            <w:hideMark/>
+          </w:tcPr>
+          <w:p>
+            <w:pPr>
+              <w:spacing w:after="0" w:line="240" w:lineRule="auto"/>
+              <w:rPr>
+                <w:rFonts w:ascii="Times New Roman" w:eastAsia="Times New Roman" w:hAnsi="Times New Roman" w:cs="Times New Roman"/>
+                <w:sz w:val="24"/>
+                <w:szCs w:val="24"/>
+                <w:lang w:eastAsia="es-PE"/>
+              </w:rPr>
+            </w:pPr>
+            <w:r>
+              <w:rPr>
+                <w:rFonts w:ascii="Arial" w:eastAsia="Times New Roman" w:hAnsi="Arial" w:cs="Arial"/>
+                <w:color w:val="000000"/>
+                <w:sz w:val="24"/>
+                <w:szCs w:val="24"/>
+                <w:lang w:eastAsia="es-PE"/>
+              </w:rPr>
+              <w:t xml:space="preserve">Gastos Extras (alquiler </w:t>
+            </w:r>
+            <w:proofErr w:type="gramStart"/>
+            <w:r>
+              <w:rPr>
+                <w:rFonts w:ascii="Arial" w:eastAsia="Times New Roman" w:hAnsi="Arial" w:cs="Arial"/>
+                <w:color w:val="000000"/>
+                <w:sz w:val="24"/>
+                <w:szCs w:val="24"/>
+                <w:lang w:eastAsia="es-PE"/>
+              </w:rPr>
+              <w:t>oficina )</w:t>
+            </w:r>
+            <w:proofErr w:type="gramEnd"/>
+          </w:p>
+        </w:tc>
+        <w:tc>
+          <w:tcPr>
+            <w:tcW w:w="0" w:type="auto"/>
+            <w:tcBorders>
+              <w:top w:val="single" w:sz="8" w:space="0" w:color="000000"/>
+              <w:left w:val="single" w:sz="8" w:space="0" w:color="000000"/>
+              <w:bottom w:val="single" w:sz="8" w:space="0" w:color="000000"/>
+              <w:right w:val="single" w:sz="8" w:space="0" w:color="000000"/>
+            </w:tcBorders>
+            <w:tcMar>
+              <w:top w:w="100" w:type="dxa"/>
+              <w:left w:w="100" w:type="dxa"/>
+              <w:bottom w:w="100" w:type="dxa"/>
+              <w:right w:w="100" w:type="dxa"/>
+            </w:tcMar>
+            <w:hideMark/>
+          </w:tcPr>
+          <w:p>
+            <w:pPr>
+              <w:spacing w:after="0" w:line="240" w:lineRule="auto"/>
+              <w:rPr>
+                <w:rFonts w:ascii="Times New Roman" w:eastAsia="Times New Roman" w:hAnsi="Times New Roman" w:cs="Times New Roman"/>
+                <w:sz w:val="24"/>
+                <w:szCs w:val="24"/>
+                <w:lang w:eastAsia="es-PE"/>
+              </w:rPr>
+            </w:pPr>
+            <w:r>
+              <w:rPr>
+                <w:rFonts w:ascii="Arial" w:eastAsia="Times New Roman" w:hAnsi="Arial" w:cs="Arial"/>
+                <w:color w:val="000000"/>
+                <w:sz w:val="24"/>
+                <w:szCs w:val="24"/>
+                <w:lang w:eastAsia="es-PE"/>
+              </w:rPr>
+              <w:t>1</w:t>
+            </w:r>
+          </w:p>
+        </w:tc>
+        <w:tc>
+          <w:tcPr>
+            <w:tcW w:w="0" w:type="auto"/>
+            <w:tcBorders>
+              <w:top w:val="single" w:sz="8" w:space="0" w:color="000000"/>
+              <w:left w:val="single" w:sz="8" w:space="0" w:color="000000"/>
+              <w:bottom w:val="single" w:sz="8" w:space="0" w:color="000000"/>
+              <w:right w:val="single" w:sz="8" w:space="0" w:color="000000"/>
+            </w:tcBorders>
+            <w:tcMar>
+              <w:top w:w="100" w:type="dxa"/>
+              <w:left w:w="100" w:type="dxa"/>
+              <w:bottom w:w="100" w:type="dxa"/>
+              <w:right w:w="100" w:type="dxa"/>
+            </w:tcMar>
+            <w:hideMark/>
+          </w:tcPr>
+          <w:p>
+            <w:pPr>
+              <w:spacing w:after="0" w:line="240" w:lineRule="auto"/>
+              <w:rPr>
+                <w:rFonts w:ascii="Times New Roman" w:eastAsia="Times New Roman" w:hAnsi="Times New Roman" w:cs="Times New Roman"/>
+                <w:sz w:val="24"/>
+                <w:szCs w:val="24"/>
+                <w:lang w:eastAsia="es-PE"/>
+              </w:rPr>
+            </w:pPr>
+            <w:r>
+              <w:rPr>
+                <w:rFonts w:ascii="Arial" w:eastAsia="Times New Roman" w:hAnsi="Arial" w:cs="Arial"/>
+                <w:color w:val="000000"/>
+                <w:sz w:val="24"/>
+                <w:szCs w:val="24"/>
+                <w:lang w:eastAsia="es-PE"/>
+              </w:rPr>
+              <w:t>S/500.00</w:t>
+            </w:r>
+          </w:p>
+        </w:tc>
+        <w:tc>
+          <w:tcPr>
+            <w:tcW w:w="0" w:type="auto"/>
+            <w:tcBorders>
+              <w:top w:val="single" w:sz="8" w:space="0" w:color="000000"/>
+              <w:left w:val="single" w:sz="8" w:space="0" w:color="000000"/>
+              <w:bottom w:val="single" w:sz="8" w:space="0" w:color="000000"/>
+              <w:right w:val="single" w:sz="8" w:space="0" w:color="000000"/>
+            </w:tcBorders>
+            <w:tcMar>
+              <w:top w:w="100" w:type="dxa"/>
+              <w:left w:w="100" w:type="dxa"/>
+              <w:bottom w:w="100" w:type="dxa"/>
+              <w:right w:w="100" w:type="dxa"/>
+            </w:tcMar>
+            <w:hideMark/>
+          </w:tcPr>
+          <w:p>
+            <w:pPr>
+              <w:spacing w:after="0" w:line="240" w:lineRule="auto"/>
+              <w:rPr>
+                <w:rFonts w:ascii="Times New Roman" w:eastAsia="Times New Roman" w:hAnsi="Times New Roman" w:cs="Times New Roman"/>
+                <w:sz w:val="24"/>
+                <w:szCs w:val="24"/>
+                <w:lang w:eastAsia="es-PE"/>
+              </w:rPr>
+            </w:pPr>
+            <w:r>
+              <w:rPr>
+                <w:rFonts w:ascii="Arial" w:eastAsia="Times New Roman" w:hAnsi="Arial" w:cs="Arial"/>
+                <w:color w:val="000000"/>
+                <w:sz w:val="24"/>
+                <w:szCs w:val="24"/>
+                <w:lang w:eastAsia="es-PE"/>
+              </w:rPr>
+              <w:t>S/500.00</w:t>
+            </w:r>
+          </w:p>
+        </w:tc>
+      </w:tr>
+      <w:tr>
+        <w:tc>
+          <w:tcPr>
+            <w:tcW w:w="0" w:type="auto"/>
+            <w:tcBorders>
+              <w:top w:val="single" w:sz="8" w:space="0" w:color="000000"/>
+              <w:left w:val="single" w:sz="8" w:space="0" w:color="000000"/>
+              <w:bottom w:val="single" w:sz="8" w:space="0" w:color="000000"/>
+              <w:right w:val="single" w:sz="8" w:space="0" w:color="000000"/>
+            </w:tcBorders>
+            <w:tcMar>
+              <w:top w:w="100" w:type="dxa"/>
+              <w:left w:w="100" w:type="dxa"/>
+              <w:bottom w:w="100" w:type="dxa"/>
+              <w:right w:w="100" w:type="dxa"/>
+            </w:tcMar>
+            <w:hideMark/>
+          </w:tcPr>
+          <w:p>
+            <w:pPr>
+              <w:spacing w:after="0" w:line="240" w:lineRule="auto"/>
+              <w:rPr>
+                <w:rFonts w:ascii="Times New Roman" w:eastAsia="Times New Roman" w:hAnsi="Times New Roman" w:cs="Times New Roman"/>
+                <w:sz w:val="24"/>
+                <w:szCs w:val="24"/>
+                <w:lang w:eastAsia="es-PE"/>
+              </w:rPr>
+            </w:pPr>
+            <w:r>
+              <w:rPr>
+                <w:rFonts w:ascii="Arial" w:eastAsia="Times New Roman" w:hAnsi="Arial" w:cs="Arial"/>
+                <w:color w:val="000000"/>
+                <w:sz w:val="24"/>
+                <w:szCs w:val="24"/>
+                <w:lang w:eastAsia="es-PE"/>
+              </w:rPr>
+              <w:t xml:space="preserve">Gastos </w:t>
+            </w:r>
+            <w:proofErr w:type="gramStart"/>
+            <w:r>
+              <w:rPr>
+                <w:rFonts w:ascii="Arial" w:eastAsia="Times New Roman" w:hAnsi="Arial" w:cs="Arial"/>
+                <w:color w:val="000000"/>
+                <w:sz w:val="24"/>
+                <w:szCs w:val="24"/>
+                <w:lang w:eastAsia="es-PE"/>
+              </w:rPr>
+              <w:t>extras(</w:t>
+            </w:r>
+            <w:proofErr w:type="gramEnd"/>
+            <w:r>
+              <w:rPr>
+                <w:rFonts w:ascii="Arial" w:eastAsia="Times New Roman" w:hAnsi="Arial" w:cs="Arial"/>
+                <w:color w:val="000000"/>
+                <w:sz w:val="24"/>
+                <w:szCs w:val="24"/>
+                <w:lang w:eastAsia="es-PE"/>
+              </w:rPr>
+              <w:t>Internet)</w:t>
+            </w:r>
+          </w:p>
+        </w:tc>
+        <w:tc>
+          <w:tcPr>
+            <w:tcW w:w="0" w:type="auto"/>
+            <w:tcBorders>
+              <w:top w:val="single" w:sz="8" w:space="0" w:color="000000"/>
+              <w:left w:val="single" w:sz="8" w:space="0" w:color="000000"/>
+              <w:bottom w:val="single" w:sz="8" w:space="0" w:color="000000"/>
+              <w:right w:val="single" w:sz="8" w:space="0" w:color="000000"/>
+            </w:tcBorders>
+            <w:tcMar>
+              <w:top w:w="100" w:type="dxa"/>
+              <w:left w:w="100" w:type="dxa"/>
+              <w:bottom w:w="100" w:type="dxa"/>
+              <w:right w:w="100" w:type="dxa"/>
+            </w:tcMar>
+            <w:hideMark/>
+          </w:tcPr>
+          <w:p>
+            <w:pPr>
+              <w:spacing w:after="0" w:line="240" w:lineRule="auto"/>
+              <w:rPr>
+                <w:rFonts w:ascii="Times New Roman" w:eastAsia="Times New Roman" w:hAnsi="Times New Roman" w:cs="Times New Roman"/>
+                <w:sz w:val="24"/>
+                <w:szCs w:val="24"/>
+                <w:lang w:eastAsia="es-PE"/>
+              </w:rPr>
+            </w:pPr>
+            <w:r>
+              <w:rPr>
+                <w:rFonts w:ascii="Arial" w:eastAsia="Times New Roman" w:hAnsi="Arial" w:cs="Arial"/>
+                <w:color w:val="000000"/>
+                <w:sz w:val="24"/>
+                <w:szCs w:val="24"/>
+                <w:lang w:eastAsia="es-PE"/>
+              </w:rPr>
+              <w:t>1</w:t>
+            </w:r>
+          </w:p>
+        </w:tc>
+        <w:tc>
+          <w:tcPr>
+            <w:tcW w:w="0" w:type="auto"/>
+            <w:tcBorders>
+              <w:top w:val="single" w:sz="8" w:space="0" w:color="000000"/>
+              <w:left w:val="single" w:sz="8" w:space="0" w:color="000000"/>
+              <w:bottom w:val="single" w:sz="8" w:space="0" w:color="000000"/>
+              <w:right w:val="single" w:sz="8" w:space="0" w:color="000000"/>
+            </w:tcBorders>
+            <w:tcMar>
+              <w:top w:w="100" w:type="dxa"/>
+              <w:left w:w="100" w:type="dxa"/>
+              <w:bottom w:w="100" w:type="dxa"/>
+              <w:right w:w="100" w:type="dxa"/>
+            </w:tcMar>
+            <w:hideMark/>
+          </w:tcPr>
+          <w:p>
+            <w:pPr>
+              <w:spacing w:after="0" w:line="240" w:lineRule="auto"/>
+              <w:rPr>
+                <w:rFonts w:ascii="Times New Roman" w:eastAsia="Times New Roman" w:hAnsi="Times New Roman" w:cs="Times New Roman"/>
+                <w:sz w:val="24"/>
+                <w:szCs w:val="24"/>
+                <w:lang w:eastAsia="es-PE"/>
+              </w:rPr>
+            </w:pPr>
+            <w:r>
+              <w:rPr>
+                <w:rFonts w:ascii="Arial" w:eastAsia="Times New Roman" w:hAnsi="Arial" w:cs="Arial"/>
+                <w:color w:val="000000"/>
+                <w:sz w:val="24"/>
+                <w:szCs w:val="24"/>
+                <w:lang w:eastAsia="es-PE"/>
+              </w:rPr>
+              <w:t>S/100.00</w:t>
+            </w:r>
+          </w:p>
+        </w:tc>
+        <w:tc>
+          <w:tcPr>
+            <w:tcW w:w="0" w:type="auto"/>
+            <w:tcBorders>
+              <w:top w:val="single" w:sz="8" w:space="0" w:color="000000"/>
+              <w:left w:val="single" w:sz="8" w:space="0" w:color="000000"/>
+              <w:bottom w:val="single" w:sz="8" w:space="0" w:color="000000"/>
+              <w:right w:val="single" w:sz="8" w:space="0" w:color="000000"/>
+            </w:tcBorders>
+            <w:tcMar>
+              <w:top w:w="100" w:type="dxa"/>
+              <w:left w:w="100" w:type="dxa"/>
+              <w:bottom w:w="100" w:type="dxa"/>
+              <w:right w:w="100" w:type="dxa"/>
+            </w:tcMar>
+            <w:hideMark/>
+          </w:tcPr>
+          <w:p>
+            <w:pPr>
+              <w:spacing w:after="0" w:line="240" w:lineRule="auto"/>
+              <w:rPr>
+                <w:rFonts w:ascii="Times New Roman" w:eastAsia="Times New Roman" w:hAnsi="Times New Roman" w:cs="Times New Roman"/>
+                <w:sz w:val="24"/>
+                <w:szCs w:val="24"/>
+                <w:lang w:eastAsia="es-PE"/>
+              </w:rPr>
+            </w:pPr>
+            <w:r>
+              <w:rPr>
+                <w:rFonts w:ascii="Arial" w:eastAsia="Times New Roman" w:hAnsi="Arial" w:cs="Arial"/>
+                <w:color w:val="000000"/>
+                <w:sz w:val="24"/>
+                <w:szCs w:val="24"/>
+                <w:lang w:eastAsia="es-PE"/>
+              </w:rPr>
+              <w:t>S/100.00</w:t>
+            </w:r>
+          </w:p>
+        </w:tc>
+      </w:tr>
+      <w:tr>
+        <w:trPr>
+          <w:trHeight w:val="440"/>
+        </w:trPr>
+        <w:tc>
+          <w:tcPr>
+            <w:tcW w:w="0" w:type="auto"/>
+            <w:gridSpan w:val="3"/>
+            <w:tcBorders>
+              <w:top w:val="single" w:sz="8" w:space="0" w:color="000000"/>
+              <w:left w:val="single" w:sz="8" w:space="0" w:color="000000"/>
+              <w:bottom w:val="single" w:sz="8" w:space="0" w:color="000000"/>
+              <w:right w:val="single" w:sz="8" w:space="0" w:color="000000"/>
+            </w:tcBorders>
+            <w:tcMar>
+              <w:top w:w="100" w:type="dxa"/>
+              <w:left w:w="100" w:type="dxa"/>
+              <w:bottom w:w="100" w:type="dxa"/>
+              <w:right w:w="100" w:type="dxa"/>
+            </w:tcMar>
+            <w:hideMark/>
+          </w:tcPr>
+          <w:p>
+            <w:pPr>
+              <w:spacing w:after="0" w:line="240" w:lineRule="auto"/>
+              <w:jc w:val="center"/>
+              <w:rPr>
+                <w:rFonts w:ascii="Times New Roman" w:eastAsia="Times New Roman" w:hAnsi="Times New Roman" w:cs="Times New Roman"/>
+                <w:sz w:val="24"/>
+                <w:szCs w:val="24"/>
+                <w:lang w:eastAsia="es-PE"/>
+              </w:rPr>
+            </w:pPr>
+            <w:proofErr w:type="gramStart"/>
+            <w:r>
+              <w:rPr>
+                <w:rFonts w:ascii="Arial" w:eastAsia="Times New Roman" w:hAnsi="Arial" w:cs="Arial"/>
+                <w:b/>
+                <w:bCs/>
+                <w:color w:val="000000"/>
+                <w:sz w:val="24"/>
+                <w:szCs w:val="24"/>
+                <w:lang w:eastAsia="es-PE"/>
+              </w:rPr>
+              <w:t>Total</w:t>
+            </w:r>
+            <w:proofErr w:type="gramEnd"/>
+            <w:r>
+              <w:rPr>
+                <w:rFonts w:ascii="Arial" w:eastAsia="Times New Roman" w:hAnsi="Arial" w:cs="Arial"/>
+                <w:b/>
+                <w:bCs/>
+                <w:color w:val="000000"/>
+                <w:sz w:val="24"/>
+                <w:szCs w:val="24"/>
+                <w:lang w:eastAsia="es-PE"/>
+              </w:rPr>
+              <w:t xml:space="preserve"> Mensual</w:t>
+            </w:r>
+          </w:p>
+        </w:tc>
+        <w:tc>
+          <w:tcPr>
+            <w:tcW w:w="0" w:type="auto"/>
+            <w:tcBorders>
+              <w:top w:val="single" w:sz="8" w:space="0" w:color="000000"/>
+              <w:left w:val="single" w:sz="8" w:space="0" w:color="000000"/>
+              <w:bottom w:val="single" w:sz="8" w:space="0" w:color="000000"/>
+              <w:right w:val="single" w:sz="8" w:space="0" w:color="000000"/>
+            </w:tcBorders>
+            <w:tcMar>
+              <w:top w:w="100" w:type="dxa"/>
+              <w:left w:w="100" w:type="dxa"/>
+              <w:bottom w:w="100" w:type="dxa"/>
+              <w:right w:w="100" w:type="dxa"/>
+            </w:tcMar>
+            <w:hideMark/>
+          </w:tcPr>
+          <w:p>
+            <w:pPr>
+              <w:spacing w:after="0" w:line="240" w:lineRule="auto"/>
+              <w:rPr>
+                <w:rFonts w:ascii="Times New Roman" w:eastAsia="Times New Roman" w:hAnsi="Times New Roman" w:cs="Times New Roman"/>
+                <w:sz w:val="24"/>
+                <w:szCs w:val="24"/>
+                <w:lang w:eastAsia="es-PE"/>
+              </w:rPr>
+            </w:pPr>
+            <w:r>
+              <w:rPr>
+                <w:rFonts w:ascii="Arial" w:eastAsia="Times New Roman" w:hAnsi="Arial" w:cs="Arial"/>
+                <w:b/>
+                <w:bCs/>
+                <w:color w:val="000000"/>
+                <w:sz w:val="24"/>
+                <w:szCs w:val="24"/>
+                <w:lang w:eastAsia="es-PE"/>
+              </w:rPr>
+              <w:t>S/4,740.50</w:t>
+            </w:r>
+          </w:p>
+        </w:tc>
+      </w:tr>
+    </w:tbl>
+    <w:p>
+      <w:pPr>
+        <w:spacing w:after="0" w:line="240" w:lineRule="auto"/>
+        <w:rPr>
+          <w:rFonts w:ascii="Times New Roman" w:eastAsia="Times New Roman" w:hAnsi="Times New Roman" w:cs="Times New Roman"/>
+          <w:sz w:val="24"/>
+          <w:szCs w:val="24"/>
+          <w:lang w:eastAsia="es-PE"/>
+        </w:rPr>
+      </w:pPr>
+    </w:p>
+    <w:p>
+      <w:pPr>
+        <w:spacing w:line="240" w:lineRule="auto"/>
+        <w:jc w:val="center"/>
+        <w:rPr>
+          <w:rFonts w:ascii="Times New Roman" w:eastAsia="Times New Roman" w:hAnsi="Times New Roman" w:cs="Times New Roman"/>
+          <w:sz w:val="24"/>
+          <w:szCs w:val="24"/>
+          <w:lang w:eastAsia="es-PE"/>
+        </w:rPr>
+      </w:pPr>
+      <w:r>
+        <w:rPr>
+          <w:rFonts w:ascii="Arial" w:eastAsia="Times New Roman" w:hAnsi="Arial" w:cs="Arial"/>
+          <w:b/>
+          <w:bCs/>
+          <w:i/>
+          <w:iCs/>
+          <w:color w:val="000000"/>
+          <w:sz w:val="24"/>
+          <w:szCs w:val="24"/>
+          <w:lang w:eastAsia="es-PE"/>
+        </w:rPr>
+        <w:t>Cuadro 01:</w:t>
+      </w:r>
+      <w:r>
+        <w:rPr>
+          <w:rFonts w:ascii="Arial" w:eastAsia="Times New Roman" w:hAnsi="Arial" w:cs="Arial"/>
+          <w:i/>
+          <w:iCs/>
+          <w:color w:val="000000"/>
+          <w:sz w:val="24"/>
+          <w:szCs w:val="24"/>
+          <w:lang w:eastAsia="es-PE"/>
+        </w:rPr>
+        <w:t xml:space="preserve"> Elaboración propia.</w:t>
+      </w:r>
+    </w:p>
+    <w:p>
+      <w:pPr>
+        <w:spacing w:after="0" w:line="240" w:lineRule="auto"/>
+        <w:rPr>
+          <w:rFonts w:ascii="Times New Roman" w:eastAsia="Times New Roman" w:hAnsi="Times New Roman" w:cs="Times New Roman"/>
+          <w:sz w:val="24"/>
+          <w:szCs w:val="24"/>
+          <w:lang w:eastAsia="es-PE"/>
+        </w:rPr>
+      </w:pPr>
+      <w:r>
+        <w:rPr>
+          <w:rFonts w:ascii="Times New Roman" w:eastAsia="Times New Roman" w:hAnsi="Times New Roman" w:cs="Times New Roman"/>
+          <w:sz w:val="24"/>
+          <w:szCs w:val="24"/>
+          <w:lang w:eastAsia="es-PE"/>
+        </w:rPr>
+        <w:lastRenderedPageBreak/>
+        <w:br/>
+      </w:r>
+    </w:p>
+    <w:p>
+      <w:pPr>
+        <w:numPr>
+          <w:ilvl w:val="0"/>
+          <w:numId w:val="6"/>
+        </w:numPr>
+        <w:spacing w:after="200" w:line="240" w:lineRule="auto"/>
+        <w:ind w:left="2061"/>
+        <w:jc w:val="both"/>
+        <w:textAlignment w:val="baseline"/>
+        <w:rPr>
+          <w:rFonts w:ascii="Arial" w:eastAsia="Times New Roman" w:hAnsi="Arial" w:cs="Arial"/>
+          <w:color w:val="000000"/>
+          <w:sz w:val="24"/>
+          <w:szCs w:val="24"/>
+          <w:lang w:eastAsia="es-PE"/>
+        </w:rPr>
+      </w:pPr>
+      <w:r>
+        <w:rPr>
+          <w:rFonts w:ascii="Arial" w:eastAsia="Times New Roman" w:hAnsi="Arial" w:cs="Arial"/>
+          <w:b/>
+          <w:bCs/>
+          <w:color w:val="000000"/>
+          <w:sz w:val="24"/>
+          <w:szCs w:val="24"/>
+          <w:lang w:eastAsia="es-PE"/>
+        </w:rPr>
+        <w:t xml:space="preserve">PAGO INICIAL: </w:t>
+      </w:r>
+      <w:r>
+        <w:rPr>
+          <w:rFonts w:ascii="Arial" w:eastAsia="Times New Roman" w:hAnsi="Arial" w:cs="Arial"/>
+          <w:b/>
+          <w:bCs/>
+          <w:color w:val="000000"/>
+          <w:sz w:val="24"/>
+          <w:szCs w:val="24"/>
+          <w:lang w:eastAsia="es-PE"/>
+        </w:rPr>
+        <w:tab/>
+        <w:t>S/4,732.00 (Primer mes)</w:t>
+      </w:r>
+    </w:p>
+    <w:p>
+      <w:pPr>
+        <w:numPr>
+          <w:ilvl w:val="0"/>
+          <w:numId w:val="7"/>
+        </w:numPr>
+        <w:spacing w:after="200" w:line="240" w:lineRule="auto"/>
+        <w:ind w:left="2061"/>
+        <w:jc w:val="both"/>
+        <w:textAlignment w:val="baseline"/>
+        <w:rPr>
+          <w:rFonts w:ascii="Arial" w:eastAsia="Times New Roman" w:hAnsi="Arial" w:cs="Arial"/>
+          <w:b/>
+          <w:bCs/>
+          <w:color w:val="000000"/>
+          <w:sz w:val="24"/>
+          <w:szCs w:val="24"/>
+          <w:lang w:eastAsia="es-PE"/>
+        </w:rPr>
+      </w:pPr>
+      <w:r>
+        <w:rPr>
+          <w:rFonts w:ascii="Arial" w:eastAsia="Times New Roman" w:hAnsi="Arial" w:cs="Arial"/>
+          <w:b/>
+          <w:bCs/>
+          <w:color w:val="000000"/>
+          <w:sz w:val="24"/>
+          <w:szCs w:val="24"/>
+          <w:lang w:eastAsia="es-PE"/>
+        </w:rPr>
+        <w:t>PAGO MENSUAL:</w:t>
+      </w:r>
+      <w:r>
+        <w:rPr>
+          <w:rFonts w:ascii="Arial" w:eastAsia="Times New Roman" w:hAnsi="Arial" w:cs="Arial"/>
+          <w:b/>
+          <w:bCs/>
+          <w:color w:val="000000"/>
+          <w:sz w:val="24"/>
+          <w:szCs w:val="24"/>
+          <w:lang w:eastAsia="es-PE"/>
+        </w:rPr>
+        <w:tab/>
+        <w:t>S/4,740.50</w:t>
+      </w:r>
+    </w:p>
+    <w:p>
+      <w:pPr>
+        <w:spacing w:before="200" w:after="200" w:line="240" w:lineRule="auto"/>
+        <w:ind w:left="1701"/>
+        <w:jc w:val="both"/>
+        <w:rPr>
+          <w:rFonts w:ascii="Times New Roman" w:eastAsia="Times New Roman" w:hAnsi="Times New Roman" w:cs="Times New Roman"/>
+          <w:sz w:val="24"/>
+          <w:szCs w:val="24"/>
+          <w:lang w:eastAsia="es-PE"/>
+        </w:rPr>
+      </w:pPr>
+      <w:r>
+        <w:rPr>
+          <w:rFonts w:ascii="Arial" w:eastAsia="Times New Roman" w:hAnsi="Arial" w:cs="Arial"/>
+          <w:i/>
+          <w:iCs/>
+          <w:color w:val="000000"/>
+          <w:sz w:val="24"/>
+          <w:szCs w:val="24"/>
+          <w:lang w:eastAsia="es-PE"/>
+        </w:rPr>
+        <w:t>VALOR DE SALVAMENTO:</w:t>
+      </w:r>
+      <w:r>
+        <w:rPr>
+          <w:rFonts w:ascii="Arial" w:eastAsia="Times New Roman" w:hAnsi="Arial" w:cs="Arial"/>
+          <w:i/>
+          <w:iCs/>
+          <w:color w:val="000000"/>
+          <w:sz w:val="24"/>
+          <w:szCs w:val="24"/>
+          <w:lang w:eastAsia="es-PE"/>
+        </w:rPr>
+        <w:tab/>
+      </w:r>
+      <w:r>
+        <w:rPr>
+          <w:rFonts w:ascii="Arial" w:eastAsia="Times New Roman" w:hAnsi="Arial" w:cs="Arial"/>
+          <w:b/>
+          <w:bCs/>
+          <w:color w:val="000000"/>
+          <w:sz w:val="24"/>
+          <w:szCs w:val="24"/>
+          <w:lang w:eastAsia="es-PE"/>
+        </w:rPr>
+        <w:t>S/ 792.00</w:t>
+      </w:r>
+    </w:p>
+    <w:p>
+      <w:pPr>
+        <w:spacing w:before="200" w:after="200" w:line="240" w:lineRule="auto"/>
+        <w:ind w:left="1701"/>
+        <w:jc w:val="both"/>
+        <w:rPr>
+          <w:rFonts w:ascii="Times New Roman" w:eastAsia="Times New Roman" w:hAnsi="Times New Roman" w:cs="Times New Roman"/>
+          <w:sz w:val="24"/>
+          <w:szCs w:val="24"/>
+          <w:lang w:eastAsia="es-PE"/>
+        </w:rPr>
+      </w:pPr>
+      <w:r>
+        <w:rPr>
+          <w:rFonts w:ascii="Arial" w:eastAsia="Times New Roman" w:hAnsi="Arial" w:cs="Arial"/>
+          <w:i/>
+          <w:iCs/>
+          <w:color w:val="000000"/>
+          <w:sz w:val="24"/>
+          <w:szCs w:val="24"/>
+          <w:lang w:eastAsia="es-PE"/>
+        </w:rPr>
+        <w:t xml:space="preserve">TIEMPO ESTIMADO:     </w:t>
+      </w:r>
+      <w:r>
+        <w:rPr>
+          <w:rFonts w:ascii="Arial" w:eastAsia="Times New Roman" w:hAnsi="Arial" w:cs="Arial"/>
+          <w:i/>
+          <w:iCs/>
+          <w:color w:val="000000"/>
+          <w:sz w:val="24"/>
+          <w:szCs w:val="24"/>
+          <w:lang w:eastAsia="es-PE"/>
+        </w:rPr>
+        <w:tab/>
+      </w:r>
+      <w:r>
+        <w:rPr>
+          <w:rFonts w:ascii="Arial" w:eastAsia="Times New Roman" w:hAnsi="Arial" w:cs="Arial"/>
+          <w:b/>
+          <w:bCs/>
+          <w:color w:val="000000"/>
+          <w:sz w:val="24"/>
+          <w:szCs w:val="24"/>
+          <w:lang w:eastAsia="es-PE"/>
+        </w:rPr>
+        <w:t>6 meses</w:t>
+      </w:r>
+    </w:p>
+    <w:p>
+      <w:pPr>
+        <w:spacing w:before="200" w:after="200" w:line="240" w:lineRule="auto"/>
+        <w:ind w:left="1701"/>
+        <w:jc w:val="both"/>
+        <w:rPr>
+          <w:rFonts w:ascii="Times New Roman" w:eastAsia="Times New Roman" w:hAnsi="Times New Roman" w:cs="Times New Roman"/>
+          <w:sz w:val="24"/>
+          <w:szCs w:val="24"/>
+          <w:lang w:eastAsia="es-PE"/>
+        </w:rPr>
+      </w:pPr>
+      <w:r>
+        <w:rPr>
+          <w:rFonts w:ascii="Arial" w:eastAsia="Times New Roman" w:hAnsi="Arial" w:cs="Arial"/>
+          <w:i/>
+          <w:iCs/>
+          <w:color w:val="000000"/>
+          <w:sz w:val="24"/>
+          <w:szCs w:val="24"/>
+          <w:lang w:eastAsia="es-PE"/>
+        </w:rPr>
+        <w:t>TASA DE INTERÉS:</w:t>
+      </w:r>
+      <w:r>
+        <w:rPr>
+          <w:rFonts w:ascii="Arial" w:eastAsia="Times New Roman" w:hAnsi="Arial" w:cs="Arial"/>
+          <w:i/>
+          <w:iCs/>
+          <w:color w:val="000000"/>
+          <w:sz w:val="24"/>
+          <w:szCs w:val="24"/>
+          <w:lang w:eastAsia="es-PE"/>
+        </w:rPr>
+        <w:tab/>
+      </w:r>
+      <w:r>
+        <w:rPr>
+          <w:rFonts w:ascii="Arial" w:eastAsia="Times New Roman" w:hAnsi="Arial" w:cs="Arial"/>
+          <w:i/>
+          <w:iCs/>
+          <w:color w:val="000000"/>
+          <w:sz w:val="24"/>
+          <w:szCs w:val="24"/>
+          <w:lang w:eastAsia="es-PE"/>
+        </w:rPr>
+        <w:tab/>
+      </w:r>
+      <w:r>
+        <w:rPr>
+          <w:rFonts w:ascii="Arial" w:eastAsia="Times New Roman" w:hAnsi="Arial" w:cs="Arial"/>
+          <w:b/>
+          <w:bCs/>
+          <w:color w:val="000000"/>
+          <w:sz w:val="24"/>
+          <w:szCs w:val="24"/>
+          <w:lang w:eastAsia="es-PE"/>
+        </w:rPr>
+        <w:t>7.8%</w:t>
+      </w:r>
+    </w:p>
+    <w:p>
+      <w:pPr>
+        <w:spacing w:after="0" w:line="240" w:lineRule="auto"/>
+        <w:rPr>
+          <w:rFonts w:ascii="Times New Roman" w:eastAsia="Times New Roman" w:hAnsi="Times New Roman" w:cs="Times New Roman"/>
+          <w:sz w:val="24"/>
+          <w:szCs w:val="24"/>
+          <w:lang w:eastAsia="es-PE"/>
+        </w:rPr>
+      </w:pPr>
+      <w:r>
+        <w:rPr>
+          <w:rFonts w:ascii="Times New Roman" w:eastAsia="Times New Roman" w:hAnsi="Times New Roman" w:cs="Times New Roman"/>
+          <w:sz w:val="24"/>
+          <w:szCs w:val="24"/>
+          <w:lang w:eastAsia="es-PE"/>
+        </w:rPr>
+        <w:br/>
+      </w:r>
+    </w:p>
+    <w:p>
+      <w:pPr>
+        <w:spacing w:after="0" w:line="240" w:lineRule="auto"/>
+        <w:rPr>
+          <w:rFonts w:ascii="Times New Roman" w:eastAsia="Times New Roman" w:hAnsi="Times New Roman" w:cs="Times New Roman"/>
+          <w:sz w:val="24"/>
+          <w:szCs w:val="24"/>
+          <w:lang w:eastAsia="es-PE"/>
+        </w:rPr>
+      </w:pPr>
     </w:p>
     <w:p>
       <w:pPr>
@@ -4765,53 +6193,550 @@
     <w:p>
       <w:pPr>
         <w:pStyle w:val="Prrafodelista"/>
+        <w:spacing w:line="240" w:lineRule="auto"/>
         <w:ind w:left="360"/>
         <w:jc w:val="both"/>
         <w:rPr>
-          <w:i/>
-          <w:sz w:val="24"/>
-          <w:szCs w:val="24"/>
-        </w:rPr>
-      </w:pPr>
-      <w:r>
-        <w:rPr>
-          <w:i/>
-          <w:sz w:val="24"/>
-          <w:szCs w:val="24"/>
-        </w:rPr>
-        <w:t>{</w:t>
-      </w:r>
-      <w:r>
-        <w:rPr>
-          <w:i/>
-          <w:sz w:val="24"/>
-          <w:szCs w:val="24"/>
-        </w:rPr>
-        <w:t>Evaluar</w:t>
-      </w:r>
-      <w:r>
-        <w:rPr>
-          <w:i/>
-          <w:sz w:val="24"/>
-          <w:szCs w:val="24"/>
-        </w:rPr>
-        <w:t xml:space="preserve"> costos necesarios para la operatividad de las actividades de la empresa durante el periodo en el que se realizara el proyecto. </w:t>
-      </w:r>
-      <w:r>
-        <w:rPr>
-          <w:i/>
-          <w:sz w:val="24"/>
-          <w:szCs w:val="24"/>
-        </w:rPr>
-        <w:t>Los costos de operación pueden</w:t>
-      </w:r>
-      <w:r>
-        <w:rPr>
-          <w:i/>
-          <w:sz w:val="24"/>
-          <w:szCs w:val="24"/>
-        </w:rPr>
-        <w:t xml:space="preserve"> ser renta de oficina, agua, luz, teléfono, etc.}</w:t>
+          <w:rFonts w:ascii="Arial" w:eastAsia="Times New Roman" w:hAnsi="Arial" w:cs="Arial"/>
+          <w:color w:val="000000"/>
+          <w:sz w:val="24"/>
+          <w:szCs w:val="24"/>
+          <w:lang w:eastAsia="es-PE"/>
+        </w:rPr>
+      </w:pPr>
+    </w:p>
+    <w:p>
+      <w:pPr>
+        <w:pStyle w:val="Prrafodelista"/>
+        <w:spacing w:line="240" w:lineRule="auto"/>
+        <w:ind w:left="360"/>
+        <w:jc w:val="both"/>
+        <w:rPr>
+          <w:rFonts w:ascii="Times New Roman" w:eastAsia="Times New Roman" w:hAnsi="Times New Roman" w:cs="Times New Roman"/>
+          <w:sz w:val="24"/>
+          <w:szCs w:val="24"/>
+          <w:lang w:eastAsia="es-PE"/>
+        </w:rPr>
+      </w:pPr>
+      <w:r>
+        <w:rPr>
+          <w:rFonts w:ascii="Arial" w:eastAsia="Times New Roman" w:hAnsi="Arial" w:cs="Arial"/>
+          <w:color w:val="000000"/>
+          <w:sz w:val="24"/>
+          <w:szCs w:val="24"/>
+          <w:lang w:eastAsia="es-PE"/>
+        </w:rPr>
+        <w:t xml:space="preserve">De igual manera según lo recopilado del portal </w:t>
+      </w:r>
+      <w:proofErr w:type="spellStart"/>
+      <w:proofErr w:type="gramStart"/>
+      <w:r>
+        <w:rPr>
+          <w:rFonts w:ascii="Arial" w:eastAsia="Times New Roman" w:hAnsi="Arial" w:cs="Arial"/>
+          <w:color w:val="000000"/>
+          <w:sz w:val="24"/>
+          <w:szCs w:val="24"/>
+          <w:lang w:eastAsia="es-PE"/>
+        </w:rPr>
+        <w:t>Indeep</w:t>
+      </w:r>
+      <w:proofErr w:type="spellEnd"/>
+      <w:r>
+        <w:rPr>
+          <w:rFonts w:ascii="Arial" w:eastAsia="Times New Roman" w:hAnsi="Arial" w:cs="Arial"/>
+          <w:color w:val="000000"/>
+          <w:sz w:val="24"/>
+          <w:szCs w:val="24"/>
+          <w:lang w:eastAsia="es-PE"/>
+        </w:rPr>
+        <w:t>  calculamos</w:t>
+      </w:r>
+      <w:proofErr w:type="gramEnd"/>
+      <w:r>
+        <w:rPr>
+          <w:rFonts w:ascii="Arial" w:eastAsia="Times New Roman" w:hAnsi="Arial" w:cs="Arial"/>
+          <w:color w:val="000000"/>
+          <w:sz w:val="24"/>
+          <w:szCs w:val="24"/>
+          <w:lang w:eastAsia="es-PE"/>
+        </w:rPr>
+        <w:t xml:space="preserve"> el sueldo de los programadores y diseñadores y esto multiplicado por los 6 meses en lo que está proyectado el desarrollo de nuestro trabajo.</w:t>
+      </w:r>
+    </w:p>
+    <w:p>
+      <w:pPr>
+        <w:pStyle w:val="Prrafodelista"/>
+        <w:spacing w:after="0" w:line="240" w:lineRule="auto"/>
+        <w:ind w:left="360"/>
+        <w:jc w:val="both"/>
+        <w:rPr>
+          <w:rFonts w:ascii="Arial" w:eastAsia="Times New Roman" w:hAnsi="Arial" w:cs="Arial"/>
+          <w:b/>
+          <w:bCs/>
+          <w:color w:val="000000"/>
+          <w:sz w:val="24"/>
+          <w:szCs w:val="24"/>
+          <w:lang w:eastAsia="es-PE"/>
+        </w:rPr>
+      </w:pPr>
+    </w:p>
+    <w:p>
+      <w:pPr>
+        <w:pStyle w:val="Prrafodelista"/>
+        <w:spacing w:after="0" w:line="240" w:lineRule="auto"/>
+        <w:ind w:left="360"/>
+        <w:jc w:val="both"/>
+        <w:rPr>
+          <w:rFonts w:ascii="Times New Roman" w:eastAsia="Times New Roman" w:hAnsi="Times New Roman" w:cs="Times New Roman"/>
+          <w:sz w:val="24"/>
+          <w:szCs w:val="24"/>
+          <w:lang w:eastAsia="es-PE"/>
+        </w:rPr>
+      </w:pPr>
+      <w:r>
+        <w:rPr>
+          <w:rFonts w:ascii="Arial" w:eastAsia="Times New Roman" w:hAnsi="Arial" w:cs="Arial"/>
+          <w:b/>
+          <w:bCs/>
+          <w:color w:val="000000"/>
+          <w:sz w:val="24"/>
+          <w:szCs w:val="24"/>
+          <w:lang w:eastAsia="es-PE"/>
+        </w:rPr>
+        <w:t>Cuadro de costos de personal:</w:t>
+      </w:r>
+    </w:p>
+    <w:p>
+      <w:pPr>
+        <w:pStyle w:val="Prrafodelista"/>
+        <w:spacing w:after="240" w:line="240" w:lineRule="auto"/>
+        <w:ind w:left="360"/>
+        <w:rPr>
+          <w:rFonts w:ascii="Times New Roman" w:eastAsia="Times New Roman" w:hAnsi="Times New Roman" w:cs="Times New Roman"/>
+          <w:sz w:val="24"/>
+          <w:szCs w:val="24"/>
+          <w:lang w:eastAsia="es-PE"/>
+        </w:rPr>
+      </w:pPr>
+    </w:p>
+    <w:tbl>
+      <w:tblPr>
+        <w:tblW w:w="5845" w:type="dxa"/>
+        <w:tblInd w:w="2649" w:type="dxa"/>
+        <w:tblCellMar>
+          <w:top w:w="15" w:type="dxa"/>
+          <w:left w:w="15" w:type="dxa"/>
+          <w:bottom w:w="15" w:type="dxa"/>
+          <w:right w:w="15" w:type="dxa"/>
+        </w:tblCellMar>
+        <w:tblLook w:val="04A0" w:firstRow="1" w:lastRow="0" w:firstColumn="1" w:lastColumn="0" w:noHBand="0" w:noVBand="1"/>
+      </w:tblPr>
+      <w:tblGrid>
+        <w:gridCol w:w="1068"/>
+        <w:gridCol w:w="1974"/>
+        <w:gridCol w:w="1108"/>
+        <w:gridCol w:w="1695"/>
+      </w:tblGrid>
+      <w:tr>
+        <w:trPr>
+          <w:trHeight w:val="800"/>
+        </w:trPr>
+        <w:tc>
+          <w:tcPr>
+            <w:tcW w:w="0" w:type="auto"/>
+            <w:tcBorders>
+              <w:top w:val="single" w:sz="8" w:space="0" w:color="000000"/>
+              <w:left w:val="single" w:sz="8" w:space="0" w:color="000000"/>
+              <w:bottom w:val="single" w:sz="8" w:space="0" w:color="000000"/>
+              <w:right w:val="single" w:sz="8" w:space="0" w:color="000000"/>
+            </w:tcBorders>
+            <w:shd w:val="clear" w:color="auto" w:fill="FFFF00"/>
+            <w:tcMar>
+              <w:top w:w="100" w:type="dxa"/>
+              <w:left w:w="100" w:type="dxa"/>
+              <w:bottom w:w="100" w:type="dxa"/>
+              <w:right w:w="100" w:type="dxa"/>
+            </w:tcMar>
+            <w:hideMark/>
+          </w:tcPr>
+          <w:p>
+            <w:pPr>
+              <w:spacing w:after="0" w:line="240" w:lineRule="auto"/>
+              <w:rPr>
+                <w:rFonts w:ascii="Times New Roman" w:eastAsia="Times New Roman" w:hAnsi="Times New Roman" w:cs="Times New Roman"/>
+                <w:sz w:val="24"/>
+                <w:szCs w:val="24"/>
+                <w:lang w:eastAsia="es-PE"/>
+              </w:rPr>
+            </w:pPr>
+          </w:p>
+        </w:tc>
+        <w:tc>
+          <w:tcPr>
+            <w:tcW w:w="0" w:type="auto"/>
+            <w:tcBorders>
+              <w:top w:val="single" w:sz="8" w:space="0" w:color="000000"/>
+              <w:left w:val="single" w:sz="8" w:space="0" w:color="000000"/>
+              <w:bottom w:val="single" w:sz="8" w:space="0" w:color="000000"/>
+              <w:right w:val="single" w:sz="8" w:space="0" w:color="000000"/>
+            </w:tcBorders>
+            <w:shd w:val="clear" w:color="auto" w:fill="FFFF00"/>
+            <w:tcMar>
+              <w:top w:w="100" w:type="dxa"/>
+              <w:left w:w="100" w:type="dxa"/>
+              <w:bottom w:w="100" w:type="dxa"/>
+              <w:right w:w="100" w:type="dxa"/>
+            </w:tcMar>
+            <w:hideMark/>
+          </w:tcPr>
+          <w:p>
+            <w:pPr>
+              <w:spacing w:after="0" w:line="240" w:lineRule="auto"/>
+              <w:rPr>
+                <w:rFonts w:ascii="Times New Roman" w:eastAsia="Times New Roman" w:hAnsi="Times New Roman" w:cs="Times New Roman"/>
+                <w:sz w:val="24"/>
+                <w:szCs w:val="24"/>
+                <w:lang w:eastAsia="es-PE"/>
+              </w:rPr>
+            </w:pPr>
+            <w:r>
+              <w:rPr>
+                <w:rFonts w:ascii="Arial" w:eastAsia="Times New Roman" w:hAnsi="Arial" w:cs="Arial"/>
+                <w:b/>
+                <w:bCs/>
+                <w:color w:val="000000"/>
+                <w:sz w:val="24"/>
+                <w:szCs w:val="24"/>
+                <w:lang w:eastAsia="es-PE"/>
+              </w:rPr>
+              <w:t>Programadores</w:t>
+            </w:r>
+          </w:p>
+        </w:tc>
+        <w:tc>
+          <w:tcPr>
+            <w:tcW w:w="0" w:type="auto"/>
+            <w:tcBorders>
+              <w:top w:val="single" w:sz="8" w:space="0" w:color="000000"/>
+              <w:left w:val="single" w:sz="8" w:space="0" w:color="000000"/>
+              <w:bottom w:val="single" w:sz="8" w:space="0" w:color="000000"/>
+              <w:right w:val="single" w:sz="8" w:space="0" w:color="000000"/>
+            </w:tcBorders>
+            <w:shd w:val="clear" w:color="auto" w:fill="FFFF00"/>
+            <w:tcMar>
+              <w:top w:w="100" w:type="dxa"/>
+              <w:left w:w="100" w:type="dxa"/>
+              <w:bottom w:w="100" w:type="dxa"/>
+              <w:right w:w="100" w:type="dxa"/>
+            </w:tcMar>
+            <w:hideMark/>
+          </w:tcPr>
+          <w:p>
+            <w:pPr>
+              <w:spacing w:after="0" w:line="240" w:lineRule="auto"/>
+              <w:rPr>
+                <w:rFonts w:ascii="Times New Roman" w:eastAsia="Times New Roman" w:hAnsi="Times New Roman" w:cs="Times New Roman"/>
+                <w:sz w:val="24"/>
+                <w:szCs w:val="24"/>
+                <w:lang w:eastAsia="es-PE"/>
+              </w:rPr>
+            </w:pPr>
+            <w:r>
+              <w:rPr>
+                <w:rFonts w:ascii="Arial" w:eastAsia="Times New Roman" w:hAnsi="Arial" w:cs="Arial"/>
+                <w:b/>
+                <w:bCs/>
+                <w:color w:val="000000"/>
+                <w:sz w:val="24"/>
+                <w:szCs w:val="24"/>
+                <w:lang w:eastAsia="es-PE"/>
+              </w:rPr>
+              <w:t>Tiempo</w:t>
+            </w:r>
+          </w:p>
+        </w:tc>
+        <w:tc>
+          <w:tcPr>
+            <w:tcW w:w="0" w:type="auto"/>
+            <w:tcBorders>
+              <w:top w:val="single" w:sz="8" w:space="0" w:color="000000"/>
+              <w:left w:val="single" w:sz="8" w:space="0" w:color="000000"/>
+              <w:bottom w:val="single" w:sz="8" w:space="0" w:color="000000"/>
+              <w:right w:val="single" w:sz="8" w:space="0" w:color="000000"/>
+            </w:tcBorders>
+            <w:shd w:val="clear" w:color="auto" w:fill="FFFF00"/>
+            <w:tcMar>
+              <w:top w:w="100" w:type="dxa"/>
+              <w:left w:w="100" w:type="dxa"/>
+              <w:bottom w:w="100" w:type="dxa"/>
+              <w:right w:w="100" w:type="dxa"/>
+            </w:tcMar>
+            <w:hideMark/>
+          </w:tcPr>
+          <w:p>
+            <w:pPr>
+              <w:spacing w:after="0" w:line="240" w:lineRule="auto"/>
+              <w:rPr>
+                <w:rFonts w:ascii="Times New Roman" w:eastAsia="Times New Roman" w:hAnsi="Times New Roman" w:cs="Times New Roman"/>
+                <w:sz w:val="24"/>
+                <w:szCs w:val="24"/>
+                <w:lang w:eastAsia="es-PE"/>
+              </w:rPr>
+            </w:pPr>
+            <w:r>
+              <w:rPr>
+                <w:rFonts w:ascii="Arial" w:eastAsia="Times New Roman" w:hAnsi="Arial" w:cs="Arial"/>
+                <w:b/>
+                <w:bCs/>
+                <w:color w:val="000000"/>
+                <w:sz w:val="24"/>
+                <w:szCs w:val="24"/>
+                <w:lang w:eastAsia="es-PE"/>
+              </w:rPr>
+              <w:t>TOTAL</w:t>
+            </w:r>
+          </w:p>
+        </w:tc>
+      </w:tr>
+      <w:tr>
+        <w:trPr>
+          <w:trHeight w:val="740"/>
+        </w:trPr>
+        <w:tc>
+          <w:tcPr>
+            <w:tcW w:w="0" w:type="auto"/>
+            <w:tcBorders>
+              <w:top w:val="single" w:sz="8" w:space="0" w:color="000000"/>
+              <w:left w:val="single" w:sz="8" w:space="0" w:color="000000"/>
+              <w:bottom w:val="single" w:sz="8" w:space="0" w:color="000000"/>
+              <w:right w:val="single" w:sz="8" w:space="0" w:color="000000"/>
+            </w:tcBorders>
+            <w:tcMar>
+              <w:top w:w="100" w:type="dxa"/>
+              <w:left w:w="100" w:type="dxa"/>
+              <w:bottom w:w="100" w:type="dxa"/>
+              <w:right w:w="100" w:type="dxa"/>
+            </w:tcMar>
+            <w:hideMark/>
+          </w:tcPr>
+          <w:p>
+            <w:pPr>
+              <w:spacing w:after="0" w:line="240" w:lineRule="auto"/>
+              <w:rPr>
+                <w:rFonts w:ascii="Times New Roman" w:eastAsia="Times New Roman" w:hAnsi="Times New Roman" w:cs="Times New Roman"/>
+                <w:sz w:val="24"/>
+                <w:szCs w:val="24"/>
+                <w:lang w:eastAsia="es-PE"/>
+              </w:rPr>
+            </w:pPr>
+            <w:r>
+              <w:rPr>
+                <w:rFonts w:ascii="Arial" w:eastAsia="Times New Roman" w:hAnsi="Arial" w:cs="Arial"/>
+                <w:color w:val="000000"/>
+                <w:sz w:val="24"/>
+                <w:szCs w:val="24"/>
+                <w:lang w:eastAsia="es-PE"/>
+              </w:rPr>
+              <w:t>Sueldos</w:t>
+            </w:r>
+          </w:p>
+        </w:tc>
+        <w:tc>
+          <w:tcPr>
+            <w:tcW w:w="0" w:type="auto"/>
+            <w:tcBorders>
+              <w:top w:val="single" w:sz="8" w:space="0" w:color="000000"/>
+              <w:left w:val="single" w:sz="8" w:space="0" w:color="000000"/>
+              <w:bottom w:val="single" w:sz="8" w:space="0" w:color="000000"/>
+              <w:right w:val="single" w:sz="8" w:space="0" w:color="000000"/>
+            </w:tcBorders>
+            <w:tcMar>
+              <w:top w:w="100" w:type="dxa"/>
+              <w:left w:w="100" w:type="dxa"/>
+              <w:bottom w:w="100" w:type="dxa"/>
+              <w:right w:w="100" w:type="dxa"/>
+            </w:tcMar>
+            <w:hideMark/>
+          </w:tcPr>
+          <w:p>
+            <w:pPr>
+              <w:spacing w:after="0" w:line="240" w:lineRule="auto"/>
+              <w:jc w:val="right"/>
+              <w:rPr>
+                <w:rFonts w:ascii="Times New Roman" w:eastAsia="Times New Roman" w:hAnsi="Times New Roman" w:cs="Times New Roman"/>
+                <w:sz w:val="24"/>
+                <w:szCs w:val="24"/>
+                <w:lang w:eastAsia="es-PE"/>
+              </w:rPr>
+            </w:pPr>
+            <w:r>
+              <w:rPr>
+                <w:rFonts w:ascii="Arial" w:eastAsia="Times New Roman" w:hAnsi="Arial" w:cs="Arial"/>
+                <w:color w:val="000000"/>
+                <w:sz w:val="24"/>
+                <w:szCs w:val="24"/>
+                <w:lang w:eastAsia="es-PE"/>
+              </w:rPr>
+              <w:t xml:space="preserve"> S/        4,000.00</w:t>
+            </w:r>
+          </w:p>
+        </w:tc>
+        <w:tc>
+          <w:tcPr>
+            <w:tcW w:w="0" w:type="auto"/>
+            <w:tcBorders>
+              <w:top w:val="single" w:sz="8" w:space="0" w:color="000000"/>
+              <w:left w:val="single" w:sz="8" w:space="0" w:color="000000"/>
+              <w:bottom w:val="single" w:sz="8" w:space="0" w:color="000000"/>
+              <w:right w:val="single" w:sz="8" w:space="0" w:color="000000"/>
+            </w:tcBorders>
+            <w:tcMar>
+              <w:top w:w="100" w:type="dxa"/>
+              <w:left w:w="100" w:type="dxa"/>
+              <w:bottom w:w="100" w:type="dxa"/>
+              <w:right w:w="100" w:type="dxa"/>
+            </w:tcMar>
+            <w:hideMark/>
+          </w:tcPr>
+          <w:p>
+            <w:pPr>
+              <w:spacing w:after="0" w:line="240" w:lineRule="auto"/>
+              <w:jc w:val="right"/>
+              <w:rPr>
+                <w:rFonts w:ascii="Times New Roman" w:eastAsia="Times New Roman" w:hAnsi="Times New Roman" w:cs="Times New Roman"/>
+                <w:sz w:val="24"/>
+                <w:szCs w:val="24"/>
+                <w:lang w:eastAsia="es-PE"/>
+              </w:rPr>
+            </w:pPr>
+            <w:r>
+              <w:rPr>
+                <w:rFonts w:ascii="Arial" w:eastAsia="Times New Roman" w:hAnsi="Arial" w:cs="Arial"/>
+                <w:color w:val="000000"/>
+                <w:sz w:val="24"/>
+                <w:szCs w:val="24"/>
+                <w:lang w:eastAsia="es-PE"/>
+              </w:rPr>
+              <w:t xml:space="preserve">6 </w:t>
+            </w:r>
+            <w:proofErr w:type="gramStart"/>
+            <w:r>
+              <w:rPr>
+                <w:rFonts w:ascii="Arial" w:eastAsia="Times New Roman" w:hAnsi="Arial" w:cs="Arial"/>
+                <w:color w:val="000000"/>
+                <w:sz w:val="24"/>
+                <w:szCs w:val="24"/>
+                <w:lang w:eastAsia="es-PE"/>
+              </w:rPr>
+              <w:t>Meses</w:t>
+            </w:r>
+            <w:proofErr w:type="gramEnd"/>
+          </w:p>
+        </w:tc>
+        <w:tc>
+          <w:tcPr>
+            <w:tcW w:w="0" w:type="auto"/>
+            <w:tcBorders>
+              <w:top w:val="single" w:sz="8" w:space="0" w:color="000000"/>
+              <w:left w:val="single" w:sz="8" w:space="0" w:color="000000"/>
+              <w:bottom w:val="single" w:sz="8" w:space="0" w:color="000000"/>
+              <w:right w:val="single" w:sz="8" w:space="0" w:color="000000"/>
+            </w:tcBorders>
+            <w:tcMar>
+              <w:top w:w="100" w:type="dxa"/>
+              <w:left w:w="100" w:type="dxa"/>
+              <w:bottom w:w="100" w:type="dxa"/>
+              <w:right w:w="100" w:type="dxa"/>
+            </w:tcMar>
+            <w:hideMark/>
+          </w:tcPr>
+          <w:p>
+            <w:pPr>
+              <w:spacing w:after="0" w:line="240" w:lineRule="auto"/>
+              <w:jc w:val="right"/>
+              <w:rPr>
+                <w:rFonts w:ascii="Times New Roman" w:eastAsia="Times New Roman" w:hAnsi="Times New Roman" w:cs="Times New Roman"/>
+                <w:sz w:val="24"/>
+                <w:szCs w:val="24"/>
+                <w:lang w:eastAsia="es-PE"/>
+              </w:rPr>
+            </w:pPr>
+            <w:r>
+              <w:rPr>
+                <w:rFonts w:ascii="Arial" w:eastAsia="Times New Roman" w:hAnsi="Arial" w:cs="Arial"/>
+                <w:color w:val="000000"/>
+                <w:sz w:val="24"/>
+                <w:szCs w:val="24"/>
+                <w:lang w:eastAsia="es-PE"/>
+              </w:rPr>
+              <w:t xml:space="preserve"> S</w:t>
+            </w:r>
+            <w:proofErr w:type="gramStart"/>
+            <w:r>
+              <w:rPr>
+                <w:rFonts w:ascii="Arial" w:eastAsia="Times New Roman" w:hAnsi="Arial" w:cs="Arial"/>
+                <w:color w:val="000000"/>
+                <w:sz w:val="24"/>
+                <w:szCs w:val="24"/>
+                <w:lang w:eastAsia="es-PE"/>
+              </w:rPr>
+              <w:t>/  24,000.00</w:t>
+            </w:r>
+            <w:proofErr w:type="gramEnd"/>
+          </w:p>
+        </w:tc>
+      </w:tr>
+    </w:tbl>
+    <w:p>
+      <w:pPr>
+        <w:spacing w:line="240" w:lineRule="auto"/>
+        <w:jc w:val="center"/>
+        <w:rPr>
+          <w:rFonts w:ascii="Times New Roman" w:eastAsia="Times New Roman" w:hAnsi="Times New Roman" w:cs="Times New Roman"/>
+          <w:sz w:val="24"/>
+          <w:szCs w:val="24"/>
+          <w:lang w:eastAsia="es-PE"/>
+        </w:rPr>
+      </w:pPr>
+      <w:r>
+        <w:rPr>
+          <w:rFonts w:ascii="Arial" w:eastAsia="Times New Roman" w:hAnsi="Arial" w:cs="Arial"/>
+          <w:b/>
+          <w:bCs/>
+          <w:i/>
+          <w:iCs/>
+          <w:color w:val="000000"/>
+          <w:sz w:val="24"/>
+          <w:szCs w:val="24"/>
+          <w:lang w:eastAsia="es-PE"/>
+        </w:rPr>
+        <w:t xml:space="preserve">      </w:t>
+      </w:r>
+      <w:r>
+        <w:rPr>
+          <w:rFonts w:ascii="Arial" w:eastAsia="Times New Roman" w:hAnsi="Arial" w:cs="Arial"/>
+          <w:b/>
+          <w:bCs/>
+          <w:i/>
+          <w:iCs/>
+          <w:color w:val="000000"/>
+          <w:sz w:val="24"/>
+          <w:szCs w:val="24"/>
+          <w:lang w:eastAsia="es-PE"/>
+        </w:rPr>
+        <w:t>Cuadro 02:</w:t>
+      </w:r>
+      <w:r>
+        <w:rPr>
+          <w:rFonts w:ascii="Arial" w:eastAsia="Times New Roman" w:hAnsi="Arial" w:cs="Arial"/>
+          <w:i/>
+          <w:iCs/>
+          <w:color w:val="000000"/>
+          <w:sz w:val="24"/>
+          <w:szCs w:val="24"/>
+          <w:lang w:eastAsia="es-PE"/>
+        </w:rPr>
+        <w:t xml:space="preserve"> Elaboración propia.</w:t>
       </w:r>
     </w:p>
     <w:p>
@@ -5090,7 +7015,6 @@
           <w:rFonts w:asciiTheme="minorHAnsi" w:hAnsiTheme="minorHAnsi" w:cstheme="minorBidi"/>
           <w:color w:val="auto"/>
         </w:rPr>
-        <w:lastRenderedPageBreak/>
         <w:t xml:space="preserve">Costos totales del desarrollo del sistema </w:t>
       </w:r>
     </w:p>
@@ -5196,6 +7120,7 @@
           <w:i/>
           <w:color w:val="auto"/>
         </w:rPr>
+        <w:lastRenderedPageBreak/>
         <w:t>{</w:t>
       </w:r>
       <w:r>
@@ -5781,7 +7706,6 @@
           <w:sz w:val="24"/>
           <w:szCs w:val="24"/>
         </w:rPr>
-        <w:lastRenderedPageBreak/>
         <w:t>Beneficios intangibles: no son fácilmente cuantificables y están relacionados con elementos o mejora en otros procesos de la organización.</w:t>
       </w:r>
     </w:p>
@@ -5902,6 +7826,7 @@
           <w:sz w:val="24"/>
           <w:szCs w:val="24"/>
         </w:rPr>
+        <w:lastRenderedPageBreak/>
         <w:t>Reducción de futuras inversiones y costos.</w:t>
       </w:r>
     </w:p>
@@ -6574,7 +8499,6 @@
           <w:rFonts w:asciiTheme="minorHAnsi" w:hAnsiTheme="minorHAnsi"/>
           <w:i/>
         </w:rPr>
-        <w:lastRenderedPageBreak/>
         <w:t>{Costo de oportunidad</w:t>
       </w:r>
       <w:r>
@@ -6751,7 +8675,7 @@
 </file>
 
 <file path=word/endnotes.xml><?xml version="1.0" encoding="utf-8"?>
-<w:endnotes xmlns:wpc="http://schemas.microsoft.com/office/word/2010/wordprocessingCanvas" xmlns:cx="http://schemas.microsoft.com/office/drawing/2014/chartex" xmlns:cx1="http://schemas.microsoft.com/office/drawing/2015/9/8/chartex" xmlns:cx2="http://schemas.microsoft.com/office/drawing/2015/10/21/chartex" xmlns:cx3="http://schemas.microsoft.com/office/drawing/2016/5/9/chartex" xmlns:cx4="http://schemas.microsoft.com/office/drawing/2016/5/10/chartex" xmlns:cx5="http://schemas.microsoft.com/office/drawing/2016/5/11/chartex" xmlns:cx6="http://schemas.microsoft.com/office/drawing/2016/5/12/chartex" xmlns:cx7="http://schemas.microsoft.com/office/drawing/2016/5/13/chartex" xmlns:cx8="http://schemas.microsoft.com/office/drawing/2016/5/14/chartex" xmlns:mc="http://schemas.openxmlformats.org/markup-compatibility/2006" xmlns:aink="http://schemas.microsoft.com/office/drawing/2016/ink" xmlns:am3d="http://schemas.microsoft.com/office/drawing/2017/model3d" xmlns:o="urn:schemas-microsoft-com:office:office" xmlns:oel="http://schemas.microsoft.com/office/2019/extlst" xmlns:r="http://schemas.openxmlformats.org/officeDocument/2006/relationships" xmlns:m="http://schemas.openxmlformats.org/officeDocument/2006/math" xmlns:v="urn:schemas-microsoft-com:vml" xmlns:wp14="http://schemas.microsoft.com/office/word/2010/wordprocessingDrawing" xmlns:wp="http://schemas.openxmlformats.org/drawingml/2006/wordprocessingDrawing" xmlns:w10="urn:schemas-microsoft-com:office:word" xmlns:w="http://schemas.openxmlformats.org/wordprocessingml/2006/main" xmlns:w14="http://schemas.microsoft.com/office/word/2010/wordml" xmlns:w15="http://schemas.microsoft.com/office/word/2012/wordml" xmlns:w16cex="http://schemas.microsoft.com/office/word/2018/wordml/cex" xmlns:w16cid="http://schemas.microsoft.com/office/word/2016/wordml/cid" xmlns:w16="http://schemas.microsoft.com/office/word/2018/wordml" xmlns:w16du="http://schemas.microsoft.com/office/word/2023/wordml/word16du" xmlns:w16sdtdh="http://schemas.microsoft.com/office/word/2020/wordml/sdtdatahash" xmlns:w16se="http://schemas.microsoft.com/office/word/2015/wordml/symex" xmlns:wpg="http://schemas.microsoft.com/office/word/2010/wordprocessingGroup" xmlns:wpi="http://schemas.microsoft.com/office/word/2010/wordprocessingInk" xmlns:wne="http://schemas.microsoft.com/office/word/2006/wordml" xmlns:wps="http://schemas.microsoft.com/office/word/2010/wordprocessingShape" mc:Ignorable="w14 w15 w16se w16cid w16 w16cex w16sdtdh w16du wp14">
+<w:endnotes xmlns:wpc="http://schemas.microsoft.com/office/word/2010/wordprocessingCanvas" xmlns:cx="http://schemas.microsoft.com/office/drawing/2014/chartex" xmlns:cx1="http://schemas.microsoft.com/office/drawing/2015/9/8/chartex" xmlns:cx2="http://schemas.microsoft.com/office/drawing/2015/10/21/chartex" xmlns:cx3="http://schemas.microsoft.com/office/drawing/2016/5/9/chartex" xmlns:cx4="http://schemas.microsoft.com/office/drawing/2016/5/10/chartex" xmlns:cx5="http://schemas.microsoft.com/office/drawing/2016/5/11/chartex" xmlns:cx6="http://schemas.microsoft.com/office/drawing/2016/5/12/chartex" xmlns:cx7="http://schemas.microsoft.com/office/drawing/2016/5/13/chartex" xmlns:cx8="http://schemas.microsoft.com/office/drawing/2016/5/14/chartex" xmlns:mc="http://schemas.openxmlformats.org/markup-compatibility/2006" xmlns:aink="http://schemas.microsoft.com/office/drawing/2016/ink" xmlns:am3d="http://schemas.microsoft.com/office/drawing/2017/model3d" xmlns:o="urn:schemas-microsoft-com:office:office" xmlns:oel="http://schemas.microsoft.com/office/2019/extlst" xmlns:r="http://schemas.openxmlformats.org/officeDocument/2006/relationships" xmlns:m="http://schemas.openxmlformats.org/officeDocument/2006/math" xmlns:v="urn:schemas-microsoft-com:vml" xmlns:wp14="http://schemas.microsoft.com/office/word/2010/wordprocessingDrawing" xmlns:wp="http://schemas.openxmlformats.org/drawingml/2006/wordprocessingDrawing" xmlns:w10="urn:schemas-microsoft-com:office:word" xmlns:w="http://schemas.openxmlformats.org/wordprocessingml/2006/main" xmlns:w14="http://schemas.microsoft.com/office/word/2010/wordml" xmlns:w15="http://schemas.microsoft.com/office/word/2012/wordml" xmlns:w16cex="http://schemas.microsoft.com/office/word/2018/wordml/cex" xmlns:w16cid="http://schemas.microsoft.com/office/word/2016/wordml/cid" xmlns:w16="http://schemas.microsoft.com/office/word/2018/wordml" xmlns:w16sdtdh="http://schemas.microsoft.com/office/word/2020/wordml/sdtdatahash" xmlns:w16se="http://schemas.microsoft.com/office/word/2015/wordml/symex" xmlns:wpg="http://schemas.microsoft.com/office/word/2010/wordprocessingGroup" xmlns:wpi="http://schemas.microsoft.com/office/word/2010/wordprocessingInk" xmlns:wne="http://schemas.microsoft.com/office/word/2006/wordml" xmlns:wps="http://schemas.microsoft.com/office/word/2010/wordprocessingShape" mc:Ignorable="w14 w15 w16se w16cid w16 w16cex w16sdtdh wp14">
   <w:endnote w:type="separator" w:id="-1">
     <w:p>
       <w:pPr>
@@ -6776,7 +8700,7 @@
 </file>
 
 <file path=word/footer1.xml><?xml version="1.0" encoding="utf-8"?>
-<w:ftr xmlns:wpc="http://schemas.microsoft.com/office/word/2010/wordprocessingCanvas" xmlns:cx="http://schemas.microsoft.com/office/drawing/2014/chartex" xmlns:cx1="http://schemas.microsoft.com/office/drawing/2015/9/8/chartex" xmlns:cx2="http://schemas.microsoft.com/office/drawing/2015/10/21/chartex" xmlns:cx3="http://schemas.microsoft.com/office/drawing/2016/5/9/chartex" xmlns:cx4="http://schemas.microsoft.com/office/drawing/2016/5/10/chartex" xmlns:cx5="http://schemas.microsoft.com/office/drawing/2016/5/11/chartex" xmlns:cx6="http://schemas.microsoft.com/office/drawing/2016/5/12/chartex" xmlns:cx7="http://schemas.microsoft.com/office/drawing/2016/5/13/chartex" xmlns:cx8="http://schemas.microsoft.com/office/drawing/2016/5/14/chartex" xmlns:mc="http://schemas.openxmlformats.org/markup-compatibility/2006" xmlns:aink="http://schemas.microsoft.com/office/drawing/2016/ink" xmlns:am3d="http://schemas.microsoft.com/office/drawing/2017/model3d" xmlns:o="urn:schemas-microsoft-com:office:office" xmlns:oel="http://schemas.microsoft.com/office/2019/extlst" xmlns:r="http://schemas.openxmlformats.org/officeDocument/2006/relationships" xmlns:m="http://schemas.openxmlformats.org/officeDocument/2006/math" xmlns:v="urn:schemas-microsoft-com:vml" xmlns:wp14="http://schemas.microsoft.com/office/word/2010/wordprocessingDrawing" xmlns:wp="http://schemas.openxmlformats.org/drawingml/2006/wordprocessingDrawing" xmlns:w10="urn:schemas-microsoft-com:office:word" xmlns:w="http://schemas.openxmlformats.org/wordprocessingml/2006/main" xmlns:w14="http://schemas.microsoft.com/office/word/2010/wordml" xmlns:w15="http://schemas.microsoft.com/office/word/2012/wordml" xmlns:w16cex="http://schemas.microsoft.com/office/word/2018/wordml/cex" xmlns:w16cid="http://schemas.microsoft.com/office/word/2016/wordml/cid" xmlns:w16="http://schemas.microsoft.com/office/word/2018/wordml" xmlns:w16du="http://schemas.microsoft.com/office/word/2023/wordml/word16du" xmlns:w16sdtdh="http://schemas.microsoft.com/office/word/2020/wordml/sdtdatahash" xmlns:w16se="http://schemas.microsoft.com/office/word/2015/wordml/symex" xmlns:wpg="http://schemas.microsoft.com/office/word/2010/wordprocessingGroup" xmlns:wpi="http://schemas.microsoft.com/office/word/2010/wordprocessingInk" xmlns:wne="http://schemas.microsoft.com/office/word/2006/wordml" xmlns:wps="http://schemas.microsoft.com/office/word/2010/wordprocessingShape" mc:Ignorable="w14 w15 w16se w16cid w16 w16cex w16sdtdh w16du wp14">
+<w:ftr xmlns:wpc="http://schemas.microsoft.com/office/word/2010/wordprocessingCanvas" xmlns:cx="http://schemas.microsoft.com/office/drawing/2014/chartex" xmlns:cx1="http://schemas.microsoft.com/office/drawing/2015/9/8/chartex" xmlns:cx2="http://schemas.microsoft.com/office/drawing/2015/10/21/chartex" xmlns:cx3="http://schemas.microsoft.com/office/drawing/2016/5/9/chartex" xmlns:cx4="http://schemas.microsoft.com/office/drawing/2016/5/10/chartex" xmlns:cx5="http://schemas.microsoft.com/office/drawing/2016/5/11/chartex" xmlns:cx6="http://schemas.microsoft.com/office/drawing/2016/5/12/chartex" xmlns:cx7="http://schemas.microsoft.com/office/drawing/2016/5/13/chartex" xmlns:cx8="http://schemas.microsoft.com/office/drawing/2016/5/14/chartex" xmlns:mc="http://schemas.openxmlformats.org/markup-compatibility/2006" xmlns:aink="http://schemas.microsoft.com/office/drawing/2016/ink" xmlns:am3d="http://schemas.microsoft.com/office/drawing/2017/model3d" xmlns:o="urn:schemas-microsoft-com:office:office" xmlns:oel="http://schemas.microsoft.com/office/2019/extlst" xmlns:r="http://schemas.openxmlformats.org/officeDocument/2006/relationships" xmlns:m="http://schemas.openxmlformats.org/officeDocument/2006/math" xmlns:v="urn:schemas-microsoft-com:vml" xmlns:wp14="http://schemas.microsoft.com/office/word/2010/wordprocessingDrawing" xmlns:wp="http://schemas.openxmlformats.org/drawingml/2006/wordprocessingDrawing" xmlns:w10="urn:schemas-microsoft-com:office:word" xmlns:w="http://schemas.openxmlformats.org/wordprocessingml/2006/main" xmlns:w14="http://schemas.microsoft.com/office/word/2010/wordml" xmlns:w15="http://schemas.microsoft.com/office/word/2012/wordml" xmlns:w16cex="http://schemas.microsoft.com/office/word/2018/wordml/cex" xmlns:w16cid="http://schemas.microsoft.com/office/word/2016/wordml/cid" xmlns:w16="http://schemas.microsoft.com/office/word/2018/wordml" xmlns:w16sdtdh="http://schemas.microsoft.com/office/word/2020/wordml/sdtdatahash" xmlns:w16se="http://schemas.microsoft.com/office/word/2015/wordml/symex" xmlns:wpg="http://schemas.microsoft.com/office/word/2010/wordprocessingGroup" xmlns:wpi="http://schemas.microsoft.com/office/word/2010/wordprocessingInk" xmlns:wne="http://schemas.microsoft.com/office/word/2006/wordml" xmlns:wps="http://schemas.microsoft.com/office/word/2010/wordprocessingShape" mc:Ignorable="w14 w15 w16se w16cid w16 w16cex w16sdtdh wp14">
   <w:sdt>
     <w:sdtPr>
       <w:id w:val="-1014383162"/>
@@ -6822,7 +8746,7 @@
 </file>
 
 <file path=word/footnotes.xml><?xml version="1.0" encoding="utf-8"?>
-<w:footnotes xmlns:wpc="http://schemas.microsoft.com/office/word/2010/wordprocessingCanvas" xmlns:cx="http://schemas.microsoft.com/office/drawing/2014/chartex" xmlns:cx1="http://schemas.microsoft.com/office/drawing/2015/9/8/chartex" xmlns:cx2="http://schemas.microsoft.com/office/drawing/2015/10/21/chartex" xmlns:cx3="http://schemas.microsoft.com/office/drawing/2016/5/9/chartex" xmlns:cx4="http://schemas.microsoft.com/office/drawing/2016/5/10/chartex" xmlns:cx5="http://schemas.microsoft.com/office/drawing/2016/5/11/chartex" xmlns:cx6="http://schemas.microsoft.com/office/drawing/2016/5/12/chartex" xmlns:cx7="http://schemas.microsoft.com/office/drawing/2016/5/13/chartex" xmlns:cx8="http://schemas.microsoft.com/office/drawing/2016/5/14/chartex" xmlns:mc="http://schemas.openxmlformats.org/markup-compatibility/2006" xmlns:aink="http://schemas.microsoft.com/office/drawing/2016/ink" xmlns:am3d="http://schemas.microsoft.com/office/drawing/2017/model3d" xmlns:o="urn:schemas-microsoft-com:office:office" xmlns:oel="http://schemas.microsoft.com/office/2019/extlst" xmlns:r="http://schemas.openxmlformats.org/officeDocument/2006/relationships" xmlns:m="http://schemas.openxmlformats.org/officeDocument/2006/math" xmlns:v="urn:schemas-microsoft-com:vml" xmlns:wp14="http://schemas.microsoft.com/office/word/2010/wordprocessingDrawing" xmlns:wp="http://schemas.openxmlformats.org/drawingml/2006/wordprocessingDrawing" xmlns:w10="urn:schemas-microsoft-com:office:word" xmlns:w="http://schemas.openxmlformats.org/wordprocessingml/2006/main" xmlns:w14="http://schemas.microsoft.com/office/word/2010/wordml" xmlns:w15="http://schemas.microsoft.com/office/word/2012/wordml" xmlns:w16cex="http://schemas.microsoft.com/office/word/2018/wordml/cex" xmlns:w16cid="http://schemas.microsoft.com/office/word/2016/wordml/cid" xmlns:w16="http://schemas.microsoft.com/office/word/2018/wordml" xmlns:w16du="http://schemas.microsoft.com/office/word/2023/wordml/word16du" xmlns:w16sdtdh="http://schemas.microsoft.com/office/word/2020/wordml/sdtdatahash" xmlns:w16se="http://schemas.microsoft.com/office/word/2015/wordml/symex" xmlns:wpg="http://schemas.microsoft.com/office/word/2010/wordprocessingGroup" xmlns:wpi="http://schemas.microsoft.com/office/word/2010/wordprocessingInk" xmlns:wne="http://schemas.microsoft.com/office/word/2006/wordml" xmlns:wps="http://schemas.microsoft.com/office/word/2010/wordprocessingShape" mc:Ignorable="w14 w15 w16se w16cid w16 w16cex w16sdtdh w16du wp14">
+<w:footnotes xmlns:wpc="http://schemas.microsoft.com/office/word/2010/wordprocessingCanvas" xmlns:cx="http://schemas.microsoft.com/office/drawing/2014/chartex" xmlns:cx1="http://schemas.microsoft.com/office/drawing/2015/9/8/chartex" xmlns:cx2="http://schemas.microsoft.com/office/drawing/2015/10/21/chartex" xmlns:cx3="http://schemas.microsoft.com/office/drawing/2016/5/9/chartex" xmlns:cx4="http://schemas.microsoft.com/office/drawing/2016/5/10/chartex" xmlns:cx5="http://schemas.microsoft.com/office/drawing/2016/5/11/chartex" xmlns:cx6="http://schemas.microsoft.com/office/drawing/2016/5/12/chartex" xmlns:cx7="http://schemas.microsoft.com/office/drawing/2016/5/13/chartex" xmlns:cx8="http://schemas.microsoft.com/office/drawing/2016/5/14/chartex" xmlns:mc="http://schemas.openxmlformats.org/markup-compatibility/2006" xmlns:aink="http://schemas.microsoft.com/office/drawing/2016/ink" xmlns:am3d="http://schemas.microsoft.com/office/drawing/2017/model3d" xmlns:o="urn:schemas-microsoft-com:office:office" xmlns:oel="http://schemas.microsoft.com/office/2019/extlst" xmlns:r="http://schemas.openxmlformats.org/officeDocument/2006/relationships" xmlns:m="http://schemas.openxmlformats.org/officeDocument/2006/math" xmlns:v="urn:schemas-microsoft-com:vml" xmlns:wp14="http://schemas.microsoft.com/office/word/2010/wordprocessingDrawing" xmlns:wp="http://schemas.openxmlformats.org/drawingml/2006/wordprocessingDrawing" xmlns:w10="urn:schemas-microsoft-com:office:word" xmlns:w="http://schemas.openxmlformats.org/wordprocessingml/2006/main" xmlns:w14="http://schemas.microsoft.com/office/word/2010/wordml" xmlns:w15="http://schemas.microsoft.com/office/word/2012/wordml" xmlns:w16cex="http://schemas.microsoft.com/office/word/2018/wordml/cex" xmlns:w16cid="http://schemas.microsoft.com/office/word/2016/wordml/cid" xmlns:w16="http://schemas.microsoft.com/office/word/2018/wordml" xmlns:w16sdtdh="http://schemas.microsoft.com/office/word/2020/wordml/sdtdatahash" xmlns:w16se="http://schemas.microsoft.com/office/word/2015/wordml/symex" xmlns:wpg="http://schemas.microsoft.com/office/word/2010/wordprocessingGroup" xmlns:wpi="http://schemas.microsoft.com/office/word/2010/wordprocessingInk" xmlns:wne="http://schemas.microsoft.com/office/word/2006/wordml" xmlns:wps="http://schemas.microsoft.com/office/word/2010/wordprocessingShape" mc:Ignorable="w14 w15 w16se w16cid w16 w16cex w16sdtdh wp14">
   <w:footnote w:type="separator" w:id="-1">
     <w:p>
       <w:pPr>
@@ -6847,7 +8771,7 @@
 </file>
 
 <file path=word/header1.xml><?xml version="1.0" encoding="utf-8"?>
-<w:hdr xmlns:wpc="http://schemas.microsoft.com/office/word/2010/wordprocessingCanvas" xmlns:cx="http://schemas.microsoft.com/office/drawing/2014/chartex" xmlns:cx1="http://schemas.microsoft.com/office/drawing/2015/9/8/chartex" xmlns:cx2="http://schemas.microsoft.com/office/drawing/2015/10/21/chartex" xmlns:cx3="http://schemas.microsoft.com/office/drawing/2016/5/9/chartex" xmlns:cx4="http://schemas.microsoft.com/office/drawing/2016/5/10/chartex" xmlns:cx5="http://schemas.microsoft.com/office/drawing/2016/5/11/chartex" xmlns:cx6="http://schemas.microsoft.com/office/drawing/2016/5/12/chartex" xmlns:cx7="http://schemas.microsoft.com/office/drawing/2016/5/13/chartex" xmlns:cx8="http://schemas.microsoft.com/office/drawing/2016/5/14/chartex" xmlns:mc="http://schemas.openxmlformats.org/markup-compatibility/2006" xmlns:aink="http://schemas.microsoft.com/office/drawing/2016/ink" xmlns:am3d="http://schemas.microsoft.com/office/drawing/2017/model3d" xmlns:o="urn:schemas-microsoft-com:office:office" xmlns:oel="http://schemas.microsoft.com/office/2019/extlst" xmlns:r="http://schemas.openxmlformats.org/officeDocument/2006/relationships" xmlns:m="http://schemas.openxmlformats.org/officeDocument/2006/math" xmlns:v="urn:schemas-microsoft-com:vml" xmlns:wp14="http://schemas.microsoft.com/office/word/2010/wordprocessingDrawing" xmlns:wp="http://schemas.openxmlformats.org/drawingml/2006/wordprocessingDrawing" xmlns:w10="urn:schemas-microsoft-com:office:word" xmlns:w="http://schemas.openxmlformats.org/wordprocessingml/2006/main" xmlns:w14="http://schemas.microsoft.com/office/word/2010/wordml" xmlns:w15="http://schemas.microsoft.com/office/word/2012/wordml" xmlns:w16cex="http://schemas.microsoft.com/office/word/2018/wordml/cex" xmlns:w16cid="http://schemas.microsoft.com/office/word/2016/wordml/cid" xmlns:w16="http://schemas.microsoft.com/office/word/2018/wordml" xmlns:w16du="http://schemas.microsoft.com/office/word/2023/wordml/word16du" xmlns:w16sdtdh="http://schemas.microsoft.com/office/word/2020/wordml/sdtdatahash" xmlns:w16se="http://schemas.microsoft.com/office/word/2015/wordml/symex" xmlns:wpg="http://schemas.microsoft.com/office/word/2010/wordprocessingGroup" xmlns:wpi="http://schemas.microsoft.com/office/word/2010/wordprocessingInk" xmlns:wne="http://schemas.microsoft.com/office/word/2006/wordml" xmlns:wps="http://schemas.microsoft.com/office/word/2010/wordprocessingShape" mc:Ignorable="w14 w15 w16se w16cid w16 w16cex w16sdtdh w16du wp14">
+<w:hdr xmlns:wpc="http://schemas.microsoft.com/office/word/2010/wordprocessingCanvas" xmlns:cx="http://schemas.microsoft.com/office/drawing/2014/chartex" xmlns:cx1="http://schemas.microsoft.com/office/drawing/2015/9/8/chartex" xmlns:cx2="http://schemas.microsoft.com/office/drawing/2015/10/21/chartex" xmlns:cx3="http://schemas.microsoft.com/office/drawing/2016/5/9/chartex" xmlns:cx4="http://schemas.microsoft.com/office/drawing/2016/5/10/chartex" xmlns:cx5="http://schemas.microsoft.com/office/drawing/2016/5/11/chartex" xmlns:cx6="http://schemas.microsoft.com/office/drawing/2016/5/12/chartex" xmlns:cx7="http://schemas.microsoft.com/office/drawing/2016/5/13/chartex" xmlns:cx8="http://schemas.microsoft.com/office/drawing/2016/5/14/chartex" xmlns:mc="http://schemas.openxmlformats.org/markup-compatibility/2006" xmlns:aink="http://schemas.microsoft.com/office/drawing/2016/ink" xmlns:am3d="http://schemas.microsoft.com/office/drawing/2017/model3d" xmlns:o="urn:schemas-microsoft-com:office:office" xmlns:oel="http://schemas.microsoft.com/office/2019/extlst" xmlns:r="http://schemas.openxmlformats.org/officeDocument/2006/relationships" xmlns:m="http://schemas.openxmlformats.org/officeDocument/2006/math" xmlns:v="urn:schemas-microsoft-com:vml" xmlns:wp14="http://schemas.microsoft.com/office/word/2010/wordprocessingDrawing" xmlns:wp="http://schemas.openxmlformats.org/drawingml/2006/wordprocessingDrawing" xmlns:w10="urn:schemas-microsoft-com:office:word" xmlns:w="http://schemas.openxmlformats.org/wordprocessingml/2006/main" xmlns:w14="http://schemas.microsoft.com/office/word/2010/wordml" xmlns:w15="http://schemas.microsoft.com/office/word/2012/wordml" xmlns:w16cex="http://schemas.microsoft.com/office/word/2018/wordml/cex" xmlns:w16cid="http://schemas.microsoft.com/office/word/2016/wordml/cid" xmlns:w16="http://schemas.microsoft.com/office/word/2018/wordml" xmlns:w16sdtdh="http://schemas.microsoft.com/office/word/2020/wordml/sdtdatahash" xmlns:w16se="http://schemas.microsoft.com/office/word/2015/wordml/symex" xmlns:wpg="http://schemas.microsoft.com/office/word/2010/wordprocessingGroup" xmlns:wpi="http://schemas.microsoft.com/office/word/2010/wordprocessingInk" xmlns:wne="http://schemas.microsoft.com/office/word/2006/wordml" xmlns:wps="http://schemas.microsoft.com/office/word/2010/wordprocessingShape" mc:Ignorable="w14 w15 w16se w16cid w16 w16cex w16sdtdh wp14">
   <w:p>
     <w:pPr>
       <w:pStyle w:val="Encabezado"/>
@@ -6867,7 +8791,7 @@
 </file>
 
 <file path=word/numbering.xml><?xml version="1.0" encoding="utf-8"?>
-<w:numbering xmlns:wpc="http://schemas.microsoft.com/office/word/2010/wordprocessingCanvas" xmlns:cx="http://schemas.microsoft.com/office/drawing/2014/chartex" xmlns:cx1="http://schemas.microsoft.com/office/drawing/2015/9/8/chartex" xmlns:cx2="http://schemas.microsoft.com/office/drawing/2015/10/21/chartex" xmlns:cx3="http://schemas.microsoft.com/office/drawing/2016/5/9/chartex" xmlns:cx4="http://schemas.microsoft.com/office/drawing/2016/5/10/chartex" xmlns:cx5="http://schemas.microsoft.com/office/drawing/2016/5/11/chartex" xmlns:cx6="http://schemas.microsoft.com/office/drawing/2016/5/12/chartex" xmlns:cx7="http://schemas.microsoft.com/office/drawing/2016/5/13/chartex" xmlns:cx8="http://schemas.microsoft.com/office/drawing/2016/5/14/chartex" xmlns:mc="http://schemas.openxmlformats.org/markup-compatibility/2006" xmlns:aink="http://schemas.microsoft.com/office/drawing/2016/ink" xmlns:am3d="http://schemas.microsoft.com/office/drawing/2017/model3d" xmlns:o="urn:schemas-microsoft-com:office:office" xmlns:oel="http://schemas.microsoft.com/office/2019/extlst" xmlns:r="http://schemas.openxmlformats.org/officeDocument/2006/relationships" xmlns:m="http://schemas.openxmlformats.org/officeDocument/2006/math" xmlns:v="urn:schemas-microsoft-com:vml" xmlns:wp14="http://schemas.microsoft.com/office/word/2010/wordprocessingDrawing" xmlns:wp="http://schemas.openxmlformats.org/drawingml/2006/wordprocessingDrawing" xmlns:w10="urn:schemas-microsoft-com:office:word" xmlns:w="http://schemas.openxmlformats.org/wordprocessingml/2006/main" xmlns:w14="http://schemas.microsoft.com/office/word/2010/wordml" xmlns:w15="http://schemas.microsoft.com/office/word/2012/wordml" xmlns:w16cex="http://schemas.microsoft.com/office/word/2018/wordml/cex" xmlns:w16cid="http://schemas.microsoft.com/office/word/2016/wordml/cid" xmlns:w16="http://schemas.microsoft.com/office/word/2018/wordml" xmlns:w16du="http://schemas.microsoft.com/office/word/2023/wordml/word16du" xmlns:w16sdtdh="http://schemas.microsoft.com/office/word/2020/wordml/sdtdatahash" xmlns:w16se="http://schemas.microsoft.com/office/word/2015/wordml/symex" xmlns:wpg="http://schemas.microsoft.com/office/word/2010/wordprocessingGroup" xmlns:wpi="http://schemas.microsoft.com/office/word/2010/wordprocessingInk" xmlns:wne="http://schemas.microsoft.com/office/word/2006/wordml" xmlns:wps="http://schemas.microsoft.com/office/word/2010/wordprocessingShape" mc:Ignorable="w14 w15 w16se w16cid w16 w16cex w16sdtdh w16du wp14">
+<w:numbering xmlns:wpc="http://schemas.microsoft.com/office/word/2010/wordprocessingCanvas" xmlns:cx="http://schemas.microsoft.com/office/drawing/2014/chartex" xmlns:cx1="http://schemas.microsoft.com/office/drawing/2015/9/8/chartex" xmlns:cx2="http://schemas.microsoft.com/office/drawing/2015/10/21/chartex" xmlns:cx3="http://schemas.microsoft.com/office/drawing/2016/5/9/chartex" xmlns:cx4="http://schemas.microsoft.com/office/drawing/2016/5/10/chartex" xmlns:cx5="http://schemas.microsoft.com/office/drawing/2016/5/11/chartex" xmlns:cx6="http://schemas.microsoft.com/office/drawing/2016/5/12/chartex" xmlns:cx7="http://schemas.microsoft.com/office/drawing/2016/5/13/chartex" xmlns:cx8="http://schemas.microsoft.com/office/drawing/2016/5/14/chartex" xmlns:mc="http://schemas.openxmlformats.org/markup-compatibility/2006" xmlns:aink="http://schemas.microsoft.com/office/drawing/2016/ink" xmlns:am3d="http://schemas.microsoft.com/office/drawing/2017/model3d" xmlns:o="urn:schemas-microsoft-com:office:office" xmlns:oel="http://schemas.microsoft.com/office/2019/extlst" xmlns:r="http://schemas.openxmlformats.org/officeDocument/2006/relationships" xmlns:m="http://schemas.openxmlformats.org/officeDocument/2006/math" xmlns:v="urn:schemas-microsoft-com:vml" xmlns:wp14="http://schemas.microsoft.com/office/word/2010/wordprocessingDrawing" xmlns:wp="http://schemas.openxmlformats.org/drawingml/2006/wordprocessingDrawing" xmlns:w10="urn:schemas-microsoft-com:office:word" xmlns:w="http://schemas.openxmlformats.org/wordprocessingml/2006/main" xmlns:w14="http://schemas.microsoft.com/office/word/2010/wordml" xmlns:w15="http://schemas.microsoft.com/office/word/2012/wordml" xmlns:w16cex="http://schemas.microsoft.com/office/word/2018/wordml/cex" xmlns:w16cid="http://schemas.microsoft.com/office/word/2016/wordml/cid" xmlns:w16="http://schemas.microsoft.com/office/word/2018/wordml" xmlns:w16sdtdh="http://schemas.microsoft.com/office/word/2020/wordml/sdtdatahash" xmlns:w16se="http://schemas.microsoft.com/office/word/2015/wordml/symex" xmlns:wpg="http://schemas.microsoft.com/office/word/2010/wordprocessingGroup" xmlns:wpi="http://schemas.microsoft.com/office/word/2010/wordprocessingInk" xmlns:wne="http://schemas.microsoft.com/office/word/2006/wordml" xmlns:wps="http://schemas.microsoft.com/office/word/2010/wordprocessingShape" mc:Ignorable="w14 w15 w16se w16cid w16 w16cex w16sdtdh wp14">
   <w:abstractNum w:abstractNumId="0" w15:restartNumberingAfterBreak="0">
     <w:nsid w:val="20905932"/>
     <w:multiLevelType w:val="hybridMultilevel"/>
@@ -7095,6 +9019,119 @@
     </w:lvl>
   </w:abstractNum>
   <w:abstractNum w:abstractNumId="2" w15:restartNumberingAfterBreak="0">
+    <w:nsid w:val="2EC44811"/>
+    <w:multiLevelType w:val="multilevel"/>
+    <w:tmpl w:val="0CD830CA"/>
+    <w:lvl w:ilvl="0">
+      <w:start w:val="1"/>
+      <w:numFmt w:val="decimal"/>
+      <w:lvlText w:val="%1."/>
+      <w:lvlJc w:val="left"/>
+      <w:pPr>
+        <w:tabs>
+          <w:tab w:val="num" w:pos="720"/>
+        </w:tabs>
+        <w:ind w:left="720" w:hanging="360"/>
+      </w:pPr>
+    </w:lvl>
+    <w:lvl w:ilvl="1" w:tentative="1">
+      <w:start w:val="1"/>
+      <w:numFmt w:val="decimal"/>
+      <w:lvlText w:val="%2."/>
+      <w:lvlJc w:val="left"/>
+      <w:pPr>
+        <w:tabs>
+          <w:tab w:val="num" w:pos="1440"/>
+        </w:tabs>
+        <w:ind w:left="1440" w:hanging="360"/>
+      </w:pPr>
+    </w:lvl>
+    <w:lvl w:ilvl="2" w:tentative="1">
+      <w:start w:val="1"/>
+      <w:numFmt w:val="decimal"/>
+      <w:lvlText w:val="%3."/>
+      <w:lvlJc w:val="left"/>
+      <w:pPr>
+        <w:tabs>
+          <w:tab w:val="num" w:pos="2160"/>
+        </w:tabs>
+        <w:ind w:left="2160" w:hanging="360"/>
+      </w:pPr>
+    </w:lvl>
+    <w:lvl w:ilvl="3" w:tentative="1">
+      <w:start w:val="1"/>
+      <w:numFmt w:val="decimal"/>
+      <w:lvlText w:val="%4."/>
+      <w:lvlJc w:val="left"/>
+      <w:pPr>
+        <w:tabs>
+          <w:tab w:val="num" w:pos="2880"/>
+        </w:tabs>
+        <w:ind w:left="2880" w:hanging="360"/>
+      </w:pPr>
+    </w:lvl>
+    <w:lvl w:ilvl="4" w:tentative="1">
+      <w:start w:val="1"/>
+      <w:numFmt w:val="decimal"/>
+      <w:lvlText w:val="%5."/>
+      <w:lvlJc w:val="left"/>
+      <w:pPr>
+        <w:tabs>
+          <w:tab w:val="num" w:pos="3600"/>
+        </w:tabs>
+        <w:ind w:left="3600" w:hanging="360"/>
+      </w:pPr>
+    </w:lvl>
+    <w:lvl w:ilvl="5" w:tentative="1">
+      <w:start w:val="1"/>
+      <w:numFmt w:val="decimal"/>
+      <w:lvlText w:val="%6."/>
+      <w:lvlJc w:val="left"/>
+      <w:pPr>
+        <w:tabs>
+          <w:tab w:val="num" w:pos="4320"/>
+        </w:tabs>
+        <w:ind w:left="4320" w:hanging="360"/>
+      </w:pPr>
+    </w:lvl>
+    <w:lvl w:ilvl="6" w:tentative="1">
+      <w:start w:val="1"/>
+      <w:numFmt w:val="decimal"/>
+      <w:lvlText w:val="%7."/>
+      <w:lvlJc w:val="left"/>
+      <w:pPr>
+        <w:tabs>
+          <w:tab w:val="num" w:pos="5040"/>
+        </w:tabs>
+        <w:ind w:left="5040" w:hanging="360"/>
+      </w:pPr>
+    </w:lvl>
+    <w:lvl w:ilvl="7" w:tentative="1">
+      <w:start w:val="1"/>
+      <w:numFmt w:val="decimal"/>
+      <w:lvlText w:val="%8."/>
+      <w:lvlJc w:val="left"/>
+      <w:pPr>
+        <w:tabs>
+          <w:tab w:val="num" w:pos="5760"/>
+        </w:tabs>
+        <w:ind w:left="5760" w:hanging="360"/>
+      </w:pPr>
+    </w:lvl>
+    <w:lvl w:ilvl="8" w:tentative="1">
+      <w:start w:val="1"/>
+      <w:numFmt w:val="decimal"/>
+      <w:lvlText w:val="%9."/>
+      <w:lvlJc w:val="left"/>
+      <w:pPr>
+        <w:tabs>
+          <w:tab w:val="num" w:pos="6480"/>
+        </w:tabs>
+        <w:ind w:left="6480" w:hanging="360"/>
+      </w:pPr>
+    </w:lvl>
+  </w:abstractNum>
+  <w:abstractNum w:abstractNumId="3" w15:restartNumberingAfterBreak="0">
     <w:nsid w:val="2F465948"/>
     <w:multiLevelType w:val="multilevel"/>
     <w:tmpl w:val="F3BCF5B4"/>
@@ -7215,10 +9252,10 @@
       </w:rPr>
     </w:lvl>
   </w:abstractNum>
-  <w:abstractNum w:abstractNumId="3" w15:restartNumberingAfterBreak="0">
-    <w:nsid w:val="679876F3"/>
+  <w:abstractNum w:abstractNumId="4" w15:restartNumberingAfterBreak="0">
+    <w:nsid w:val="3B3769A6"/>
     <w:multiLevelType w:val="multilevel"/>
-    <w:tmpl w:val="48068428"/>
+    <w:tmpl w:val="B120952C"/>
     <w:lvl w:ilvl="0">
       <w:start w:val="1"/>
       <w:numFmt w:val="bullet"/>
@@ -7267,7 +9304,7 @@
         <w:sz w:val="20"/>
       </w:rPr>
     </w:lvl>
-    <w:lvl w:ilvl="3">
+    <w:lvl w:ilvl="3" w:tentative="1">
       <w:start w:val="1"/>
       <w:numFmt w:val="bullet"/>
       <w:lvlText w:val=""/>
@@ -7364,11 +9401,309 @@
       </w:rPr>
     </w:lvl>
   </w:abstractNum>
+  <w:abstractNum w:abstractNumId="5" w15:restartNumberingAfterBreak="0">
+    <w:nsid w:val="4687613B"/>
+    <w:multiLevelType w:val="multilevel"/>
+    <w:tmpl w:val="C3E6C92E"/>
+    <w:lvl w:ilvl="0">
+      <w:start w:val="1"/>
+      <w:numFmt w:val="bullet"/>
+      <w:lvlText w:val=""/>
+      <w:lvlJc w:val="left"/>
+      <w:pPr>
+        <w:tabs>
+          <w:tab w:val="num" w:pos="720"/>
+        </w:tabs>
+        <w:ind w:left="720" w:hanging="360"/>
+      </w:pPr>
+      <w:rPr>
+        <w:rFonts w:ascii="Symbol" w:hAnsi="Symbol" w:hint="default"/>
+        <w:sz w:val="20"/>
+      </w:rPr>
+    </w:lvl>
+    <w:lvl w:ilvl="1" w:tentative="1">
+      <w:start w:val="1"/>
+      <w:numFmt w:val="bullet"/>
+      <w:lvlText w:val="o"/>
+      <w:lvlJc w:val="left"/>
+      <w:pPr>
+        <w:tabs>
+          <w:tab w:val="num" w:pos="1440"/>
+        </w:tabs>
+        <w:ind w:left="1440" w:hanging="360"/>
+      </w:pPr>
+      <w:rPr>
+        <w:rFonts w:ascii="Courier New" w:hAnsi="Courier New" w:hint="default"/>
+        <w:sz w:val="20"/>
+      </w:rPr>
+    </w:lvl>
+    <w:lvl w:ilvl="2" w:tentative="1">
+      <w:start w:val="1"/>
+      <w:numFmt w:val="bullet"/>
+      <w:lvlText w:val=""/>
+      <w:lvlJc w:val="left"/>
+      <w:pPr>
+        <w:tabs>
+          <w:tab w:val="num" w:pos="2160"/>
+        </w:tabs>
+        <w:ind w:left="2160" w:hanging="360"/>
+      </w:pPr>
+      <w:rPr>
+        <w:rFonts w:ascii="Wingdings" w:hAnsi="Wingdings" w:hint="default"/>
+        <w:sz w:val="20"/>
+      </w:rPr>
+    </w:lvl>
+    <w:lvl w:ilvl="3" w:tentative="1">
+      <w:start w:val="1"/>
+      <w:numFmt w:val="bullet"/>
+      <w:lvlText w:val=""/>
+      <w:lvlJc w:val="left"/>
+      <w:pPr>
+        <w:tabs>
+          <w:tab w:val="num" w:pos="2880"/>
+        </w:tabs>
+        <w:ind w:left="2880" w:hanging="360"/>
+      </w:pPr>
+      <w:rPr>
+        <w:rFonts w:ascii="Wingdings" w:hAnsi="Wingdings" w:hint="default"/>
+        <w:sz w:val="20"/>
+      </w:rPr>
+    </w:lvl>
+    <w:lvl w:ilvl="4" w:tentative="1">
+      <w:start w:val="1"/>
+      <w:numFmt w:val="bullet"/>
+      <w:lvlText w:val=""/>
+      <w:lvlJc w:val="left"/>
+      <w:pPr>
+        <w:tabs>
+          <w:tab w:val="num" w:pos="3600"/>
+        </w:tabs>
+        <w:ind w:left="3600" w:hanging="360"/>
+      </w:pPr>
+      <w:rPr>
+        <w:rFonts w:ascii="Wingdings" w:hAnsi="Wingdings" w:hint="default"/>
+        <w:sz w:val="20"/>
+      </w:rPr>
+    </w:lvl>
+    <w:lvl w:ilvl="5" w:tentative="1">
+      <w:start w:val="1"/>
+      <w:numFmt w:val="bullet"/>
+      <w:lvlText w:val=""/>
+      <w:lvlJc w:val="left"/>
+      <w:pPr>
+        <w:tabs>
+          <w:tab w:val="num" w:pos="4320"/>
+        </w:tabs>
+        <w:ind w:left="4320" w:hanging="360"/>
+      </w:pPr>
+      <w:rPr>
+        <w:rFonts w:ascii="Wingdings" w:hAnsi="Wingdings" w:hint="default"/>
+        <w:sz w:val="20"/>
+      </w:rPr>
+    </w:lvl>
+    <w:lvl w:ilvl="6" w:tentative="1">
+      <w:start w:val="1"/>
+      <w:numFmt w:val="bullet"/>
+      <w:lvlText w:val=""/>
+      <w:lvlJc w:val="left"/>
+      <w:pPr>
+        <w:tabs>
+          <w:tab w:val="num" w:pos="5040"/>
+        </w:tabs>
+        <w:ind w:left="5040" w:hanging="360"/>
+      </w:pPr>
+      <w:rPr>
+        <w:rFonts w:ascii="Wingdings" w:hAnsi="Wingdings" w:hint="default"/>
+        <w:sz w:val="20"/>
+      </w:rPr>
+    </w:lvl>
+    <w:lvl w:ilvl="7" w:tentative="1">
+      <w:start w:val="1"/>
+      <w:numFmt w:val="bullet"/>
+      <w:lvlText w:val=""/>
+      <w:lvlJc w:val="left"/>
+      <w:pPr>
+        <w:tabs>
+          <w:tab w:val="num" w:pos="5760"/>
+        </w:tabs>
+        <w:ind w:left="5760" w:hanging="360"/>
+      </w:pPr>
+      <w:rPr>
+        <w:rFonts w:ascii="Wingdings" w:hAnsi="Wingdings" w:hint="default"/>
+        <w:sz w:val="20"/>
+      </w:rPr>
+    </w:lvl>
+    <w:lvl w:ilvl="8" w:tentative="1">
+      <w:start w:val="1"/>
+      <w:numFmt w:val="bullet"/>
+      <w:lvlText w:val=""/>
+      <w:lvlJc w:val="left"/>
+      <w:pPr>
+        <w:tabs>
+          <w:tab w:val="num" w:pos="6480"/>
+        </w:tabs>
+        <w:ind w:left="6480" w:hanging="360"/>
+      </w:pPr>
+      <w:rPr>
+        <w:rFonts w:ascii="Wingdings" w:hAnsi="Wingdings" w:hint="default"/>
+        <w:sz w:val="20"/>
+      </w:rPr>
+    </w:lvl>
+  </w:abstractNum>
+  <w:abstractNum w:abstractNumId="6" w15:restartNumberingAfterBreak="0">
+    <w:nsid w:val="679876F3"/>
+    <w:multiLevelType w:val="multilevel"/>
+    <w:tmpl w:val="48068428"/>
+    <w:lvl w:ilvl="0">
+      <w:start w:val="1"/>
+      <w:numFmt w:val="bullet"/>
+      <w:lvlText w:val=""/>
+      <w:lvlJc w:val="left"/>
+      <w:pPr>
+        <w:tabs>
+          <w:tab w:val="num" w:pos="720"/>
+        </w:tabs>
+        <w:ind w:left="720" w:hanging="360"/>
+      </w:pPr>
+      <w:rPr>
+        <w:rFonts w:ascii="Symbol" w:hAnsi="Symbol" w:hint="default"/>
+        <w:sz w:val="20"/>
+      </w:rPr>
+    </w:lvl>
+    <w:lvl w:ilvl="1" w:tentative="1">
+      <w:start w:val="1"/>
+      <w:numFmt w:val="bullet"/>
+      <w:lvlText w:val="o"/>
+      <w:lvlJc w:val="left"/>
+      <w:pPr>
+        <w:tabs>
+          <w:tab w:val="num" w:pos="1440"/>
+        </w:tabs>
+        <w:ind w:left="1440" w:hanging="360"/>
+      </w:pPr>
+      <w:rPr>
+        <w:rFonts w:ascii="Courier New" w:hAnsi="Courier New" w:hint="default"/>
+        <w:sz w:val="20"/>
+      </w:rPr>
+    </w:lvl>
+    <w:lvl w:ilvl="2" w:tentative="1">
+      <w:start w:val="1"/>
+      <w:numFmt w:val="bullet"/>
+      <w:lvlText w:val=""/>
+      <w:lvlJc w:val="left"/>
+      <w:pPr>
+        <w:tabs>
+          <w:tab w:val="num" w:pos="2160"/>
+        </w:tabs>
+        <w:ind w:left="2160" w:hanging="360"/>
+      </w:pPr>
+      <w:rPr>
+        <w:rFonts w:ascii="Wingdings" w:hAnsi="Wingdings" w:hint="default"/>
+        <w:sz w:val="20"/>
+      </w:rPr>
+    </w:lvl>
+    <w:lvl w:ilvl="3">
+      <w:start w:val="1"/>
+      <w:numFmt w:val="bullet"/>
+      <w:lvlText w:val=""/>
+      <w:lvlJc w:val="left"/>
+      <w:pPr>
+        <w:tabs>
+          <w:tab w:val="num" w:pos="2880"/>
+        </w:tabs>
+        <w:ind w:left="2880" w:hanging="360"/>
+      </w:pPr>
+      <w:rPr>
+        <w:rFonts w:ascii="Wingdings" w:hAnsi="Wingdings" w:hint="default"/>
+        <w:sz w:val="20"/>
+      </w:rPr>
+    </w:lvl>
+    <w:lvl w:ilvl="4" w:tentative="1">
+      <w:start w:val="1"/>
+      <w:numFmt w:val="bullet"/>
+      <w:lvlText w:val=""/>
+      <w:lvlJc w:val="left"/>
+      <w:pPr>
+        <w:tabs>
+          <w:tab w:val="num" w:pos="3600"/>
+        </w:tabs>
+        <w:ind w:left="3600" w:hanging="360"/>
+      </w:pPr>
+      <w:rPr>
+        <w:rFonts w:ascii="Wingdings" w:hAnsi="Wingdings" w:hint="default"/>
+        <w:sz w:val="20"/>
+      </w:rPr>
+    </w:lvl>
+    <w:lvl w:ilvl="5" w:tentative="1">
+      <w:start w:val="1"/>
+      <w:numFmt w:val="bullet"/>
+      <w:lvlText w:val=""/>
+      <w:lvlJc w:val="left"/>
+      <w:pPr>
+        <w:tabs>
+          <w:tab w:val="num" w:pos="4320"/>
+        </w:tabs>
+        <w:ind w:left="4320" w:hanging="360"/>
+      </w:pPr>
+      <w:rPr>
+        <w:rFonts w:ascii="Wingdings" w:hAnsi="Wingdings" w:hint="default"/>
+        <w:sz w:val="20"/>
+      </w:rPr>
+    </w:lvl>
+    <w:lvl w:ilvl="6" w:tentative="1">
+      <w:start w:val="1"/>
+      <w:numFmt w:val="bullet"/>
+      <w:lvlText w:val=""/>
+      <w:lvlJc w:val="left"/>
+      <w:pPr>
+        <w:tabs>
+          <w:tab w:val="num" w:pos="5040"/>
+        </w:tabs>
+        <w:ind w:left="5040" w:hanging="360"/>
+      </w:pPr>
+      <w:rPr>
+        <w:rFonts w:ascii="Wingdings" w:hAnsi="Wingdings" w:hint="default"/>
+        <w:sz w:val="20"/>
+      </w:rPr>
+    </w:lvl>
+    <w:lvl w:ilvl="7" w:tentative="1">
+      <w:start w:val="1"/>
+      <w:numFmt w:val="bullet"/>
+      <w:lvlText w:val=""/>
+      <w:lvlJc w:val="left"/>
+      <w:pPr>
+        <w:tabs>
+          <w:tab w:val="num" w:pos="5760"/>
+        </w:tabs>
+        <w:ind w:left="5760" w:hanging="360"/>
+      </w:pPr>
+      <w:rPr>
+        <w:rFonts w:ascii="Wingdings" w:hAnsi="Wingdings" w:hint="default"/>
+        <w:sz w:val="20"/>
+      </w:rPr>
+    </w:lvl>
+    <w:lvl w:ilvl="8" w:tentative="1">
+      <w:start w:val="1"/>
+      <w:numFmt w:val="bullet"/>
+      <w:lvlText w:val=""/>
+      <w:lvlJc w:val="left"/>
+      <w:pPr>
+        <w:tabs>
+          <w:tab w:val="num" w:pos="6480"/>
+        </w:tabs>
+        <w:ind w:left="6480" w:hanging="360"/>
+      </w:pPr>
+      <w:rPr>
+        <w:rFonts w:ascii="Wingdings" w:hAnsi="Wingdings" w:hint="default"/>
+        <w:sz w:val="20"/>
+      </w:rPr>
+    </w:lvl>
+  </w:abstractNum>
   <w:num w:numId="1" w16cid:durableId="2142652113">
-    <w:abstractNumId w:val="2"/>
+    <w:abstractNumId w:val="3"/>
   </w:num>
   <w:num w:numId="2" w16cid:durableId="1545558439">
-    <w:abstractNumId w:val="3"/>
+    <w:abstractNumId w:val="6"/>
   </w:num>
   <w:num w:numId="3" w16cid:durableId="527642776">
     <w:abstractNumId w:val="0"/>
@@ -7376,12 +9711,58 @@
   <w:num w:numId="4" w16cid:durableId="1172531960">
     <w:abstractNumId w:val="1"/>
   </w:num>
+  <w:num w:numId="5" w16cid:durableId="1712069411">
+    <w:abstractNumId w:val="4"/>
+  </w:num>
+  <w:num w:numId="6" w16cid:durableId="1111706421">
+    <w:abstractNumId w:val="5"/>
+    <w:lvlOverride w:ilvl="0">
+      <w:lvl w:ilvl="0">
+        <w:numFmt w:val="bullet"/>
+        <w:lvlText w:val="o"/>
+        <w:lvlJc w:val="left"/>
+        <w:pPr>
+          <w:tabs>
+            <w:tab w:val="num" w:pos="720"/>
+          </w:tabs>
+          <w:ind w:left="720" w:hanging="360"/>
+        </w:pPr>
+        <w:rPr>
+          <w:rFonts w:ascii="Courier New" w:hAnsi="Courier New" w:hint="default"/>
+          <w:sz w:val="20"/>
+        </w:rPr>
+      </w:lvl>
+    </w:lvlOverride>
+  </w:num>
+  <w:num w:numId="7" w16cid:durableId="1111706421">
+    <w:abstractNumId w:val="5"/>
+    <w:lvlOverride w:ilvl="0">
+      <w:lvl w:ilvl="0">
+        <w:numFmt w:val="bullet"/>
+        <w:lvlText w:val="o"/>
+        <w:lvlJc w:val="left"/>
+        <w:pPr>
+          <w:tabs>
+            <w:tab w:val="num" w:pos="720"/>
+          </w:tabs>
+          <w:ind w:left="720" w:hanging="360"/>
+        </w:pPr>
+        <w:rPr>
+          <w:rFonts w:ascii="Courier New" w:hAnsi="Courier New" w:hint="default"/>
+          <w:sz w:val="20"/>
+        </w:rPr>
+      </w:lvl>
+    </w:lvlOverride>
+  </w:num>
+  <w:num w:numId="8" w16cid:durableId="378864372">
+    <w:abstractNumId w:val="2"/>
+  </w:num>
   <w:numIdMacAtCleanup w:val="2"/>
 </w:numbering>
 </file>
 
 <file path=word/styles.xml><?xml version="1.0" encoding="utf-8"?>
-<w:styles xmlns:mc="http://schemas.openxmlformats.org/markup-compatibility/2006" xmlns:r="http://schemas.openxmlformats.org/officeDocument/2006/relationships" xmlns:w="http://schemas.openxmlformats.org/wordprocessingml/2006/main" xmlns:w14="http://schemas.microsoft.com/office/word/2010/wordml" xmlns:w15="http://schemas.microsoft.com/office/word/2012/wordml" xmlns:w16cex="http://schemas.microsoft.com/office/word/2018/wordml/cex" xmlns:w16cid="http://schemas.microsoft.com/office/word/2016/wordml/cid" xmlns:w16="http://schemas.microsoft.com/office/word/2018/wordml" xmlns:w16du="http://schemas.microsoft.com/office/word/2023/wordml/word16du" xmlns:w16sdtdh="http://schemas.microsoft.com/office/word/2020/wordml/sdtdatahash" xmlns:w16se="http://schemas.microsoft.com/office/word/2015/wordml/symex" mc:Ignorable="w14 w15 w16se w16cid w16 w16cex w16sdtdh w16du">
+<w:styles xmlns:mc="http://schemas.openxmlformats.org/markup-compatibility/2006" xmlns:r="http://schemas.openxmlformats.org/officeDocument/2006/relationships" xmlns:w="http://schemas.openxmlformats.org/wordprocessingml/2006/main" xmlns:w14="http://schemas.microsoft.com/office/word/2010/wordml" xmlns:w15="http://schemas.microsoft.com/office/word/2012/wordml" xmlns:w16cex="http://schemas.microsoft.com/office/word/2018/wordml/cex" xmlns:w16cid="http://schemas.microsoft.com/office/word/2016/wordml/cid" xmlns:w16="http://schemas.microsoft.com/office/word/2018/wordml" xmlns:w16sdtdh="http://schemas.microsoft.com/office/word/2020/wordml/sdtdatahash" xmlns:w16se="http://schemas.microsoft.com/office/word/2015/wordml/symex" mc:Ignorable="w14 w15 w16se w16cid w16 w16cex w16sdtdh">
   <w:docDefaults>
     <w:rPrDefault>
       <w:rPr>
@@ -7803,6 +10184,7 @@
   <w:style w:type="character" w:default="1" w:styleId="Fuentedeprrafopredeter">
     <w:name w:val="Default Paragraph Font"/>
     <w:uiPriority w:val="1"/>
+    <w:semiHidden/>
     <w:unhideWhenUsed/>
   </w:style>
   <w:style w:type="table" w:default="1" w:styleId="Tablanormal">
@@ -8025,6 +10407,11 @@
       <w:szCs w:val="24"/>
       <w:lang w:eastAsia="es-PE"/>
     </w:rPr>
+  </w:style>
+  <w:style w:type="character" w:customStyle="1" w:styleId="apple-tab-span">
+    <w:name w:val="apple-tab-span"/>
+    <w:basedOn w:val="Fuentedeprrafopredeter"/>
+    <w:rsid w:val="00FA41CB"/>
   </w:style>
 </w:styles>
 </file>

</xml_diff>